<commit_message>
nome do Bruno corrigido
</commit_message>
<xml_diff>
--- a/documentação/documentação do projeto.docx
+++ b/documentação/documentação do projeto.docx
@@ -197,10 +197,11 @@
         <w:tabs>
           <w:tab w:val="left" w:pos="2730"/>
         </w:tabs>
-        <w:rPr>
-          <w:rFonts w:ascii="Arial" w:hAnsi="Arial" w:cs="Arial"/>
-          <w:b/>
-          <w:sz w:val="24"/>
+        <w:jc w:val="center"/>
+        <w:rPr>
+          <w:rFonts w:ascii="Arial" w:hAnsi="Arial" w:cs="Arial"/>
+          <w:b/>
+          <w:sz w:val="28"/>
         </w:rPr>
       </w:pPr>
     </w:p>
@@ -238,6 +239,14 @@
         </w:rPr>
         <w:t>Bruno Alves</w:t>
       </w:r>
+      <w:r>
+        <w:rPr>
+          <w:rFonts w:ascii="Arial" w:hAnsi="Arial" w:cs="Arial"/>
+          <w:b/>
+          <w:sz w:val="28"/>
+        </w:rPr>
+        <w:t xml:space="preserve"> dos Anjos</w:t>
+      </w:r>
     </w:p>
     <w:p>
       <w:pPr>
@@ -693,6 +702,7 @@
           <w:tab w:val="left" w:pos="2730"/>
         </w:tabs>
         <w:spacing w:line="240" w:lineRule="auto"/>
+        <w:jc w:val="center"/>
         <w:rPr>
           <w:rFonts w:ascii="Arial" w:hAnsi="Arial" w:cs="Arial"/>
           <w:b/>
@@ -795,6 +805,14 @@
         <w:lastRenderedPageBreak/>
         <w:t>Bruno Alves</w:t>
       </w:r>
+      <w:r>
+        <w:rPr>
+          <w:rFonts w:ascii="Arial" w:hAnsi="Arial" w:cs="Arial"/>
+          <w:b/>
+          <w:sz w:val="28"/>
+        </w:rPr>
+        <w:t xml:space="preserve"> dos Anjos</w:t>
+      </w:r>
     </w:p>
     <w:p>
       <w:pPr>
@@ -1044,6 +1062,7 @@
           <w:tab w:val="left" w:pos="2730"/>
         </w:tabs>
         <w:spacing w:line="240" w:lineRule="auto"/>
+        <w:jc w:val="center"/>
         <w:rPr>
           <w:rFonts w:ascii="Arial" w:hAnsi="Arial" w:cs="Arial"/>
           <w:b/>
@@ -1107,6 +1126,7 @@
           <w:tab w:val="left" w:pos="2730"/>
         </w:tabs>
         <w:spacing w:line="240" w:lineRule="auto"/>
+        <w:jc w:val="center"/>
         <w:rPr>
           <w:rFonts w:ascii="Arial" w:hAnsi="Arial" w:cs="Arial"/>
           <w:b/>
@@ -1374,15 +1394,6 @@
         </w:rPr>
         <w:t>2023</w:t>
       </w:r>
-    </w:p>
-    <w:p>
-      <w:pPr>
-        <w:jc w:val="right"/>
-        <w:rPr>
-          <w:rFonts w:ascii="Arial" w:hAnsi="Arial" w:cs="Arial"/>
-          <w:sz w:val="24"/>
-        </w:rPr>
-      </w:pPr>
       <w:r>
         <w:rPr>
           <w:rFonts w:ascii="Arial" w:hAnsi="Arial" w:cs="Arial"/>
@@ -1418,7 +1429,7 @@
           <w:sz w:val="28"/>
           <w:szCs w:val="28"/>
         </w:rPr>
-        <w:t xml:space="preserve">INTRODUÇÃO </w:t>
+        <w:t>INTRODUÇÃO</w:t>
       </w:r>
     </w:p>
     <w:p>
@@ -1646,19 +1657,6 @@
         </w:rPr>
         <w:t xml:space="preserve"> adultos ou crianças.</w:t>
       </w:r>
-    </w:p>
-    <w:p>
-      <w:pPr>
-        <w:tabs>
-          <w:tab w:val="left" w:pos="2730"/>
-        </w:tabs>
-        <w:spacing w:line="360" w:lineRule="auto"/>
-        <w:jc w:val="both"/>
-        <w:rPr>
-          <w:rFonts w:ascii="Arial" w:hAnsi="Arial" w:cs="Arial"/>
-          <w:sz w:val="28"/>
-        </w:rPr>
-      </w:pPr>
     </w:p>
     <w:p>
       <w:pPr>
@@ -1852,6 +1850,7 @@
     <w:lsdException w:name="HTML Sample" w:semiHidden="1" w:unhideWhenUsed="1"/>
     <w:lsdException w:name="HTML Typewriter" w:semiHidden="1" w:unhideWhenUsed="1"/>
     <w:lsdException w:name="HTML Variable" w:semiHidden="1" w:unhideWhenUsed="1"/>
+    <w:lsdException w:name="Normal Table" w:semiHidden="1" w:unhideWhenUsed="1"/>
     <w:lsdException w:name="annotation subject" w:semiHidden="1" w:unhideWhenUsed="1"/>
     <w:lsdException w:name="No List" w:semiHidden="1" w:unhideWhenUsed="1"/>
     <w:lsdException w:name="Outline List 1" w:semiHidden="1" w:unhideWhenUsed="1"/>
@@ -1894,8 +1893,11 @@
     <w:lsdException w:name="Table Contemporary" w:semiHidden="1" w:unhideWhenUsed="1"/>
     <w:lsdException w:name="Table Elegant" w:semiHidden="1" w:unhideWhenUsed="1"/>
     <w:lsdException w:name="Table Professional" w:semiHidden="1" w:unhideWhenUsed="1"/>
+    <w:lsdException w:name="Table Subtle 1" w:semiHidden="1" w:unhideWhenUsed="1"/>
     <w:lsdException w:name="Table Subtle 2" w:semiHidden="1" w:unhideWhenUsed="1"/>
     <w:lsdException w:name="Table Web 1" w:semiHidden="1" w:unhideWhenUsed="1"/>
+    <w:lsdException w:name="Table Web 2" w:semiHidden="1" w:unhideWhenUsed="1"/>
+    <w:lsdException w:name="Table Web 3" w:semiHidden="1" w:unhideWhenUsed="1"/>
     <w:lsdException w:name="Balloon Text" w:semiHidden="1" w:unhideWhenUsed="1"/>
     <w:lsdException w:name="Table Grid" w:uiPriority="39"/>
     <w:lsdException w:name="Table Theme" w:semiHidden="1" w:unhideWhenUsed="1"/>

</xml_diff>

<commit_message>
Atualização Diagramação e Documentação
</commit_message>
<xml_diff>
--- a/documentação/documentação do projeto.docx
+++ b/documentação/documentação do projeto.docx
@@ -1,6 +1,6 @@
 
 <file path=word/document.xml><?xml version="1.0" encoding="utf-8"?>
-<w:document xmlns:wpc="http://schemas.microsoft.com/office/word/2010/wordprocessingCanvas" xmlns:cx="http://schemas.microsoft.com/office/drawing/2014/chartex" xmlns:cx1="http://schemas.microsoft.com/office/drawing/2015/9/8/chartex" xmlns:cx2="http://schemas.microsoft.com/office/drawing/2015/10/21/chartex" xmlns:cx3="http://schemas.microsoft.com/office/drawing/2016/5/9/chartex" xmlns:cx4="http://schemas.microsoft.com/office/drawing/2016/5/10/chartex" xmlns:cx5="http://schemas.microsoft.com/office/drawing/2016/5/11/chartex" xmlns:cx6="http://schemas.microsoft.com/office/drawing/2016/5/12/chartex" xmlns:cx7="http://schemas.microsoft.com/office/drawing/2016/5/13/chartex" xmlns:cx8="http://schemas.microsoft.com/office/drawing/2016/5/14/chartex" xmlns:mc="http://schemas.openxmlformats.org/markup-compatibility/2006" xmlns:aink="http://schemas.microsoft.com/office/drawing/2016/ink" xmlns:am3d="http://schemas.microsoft.com/office/drawing/2017/model3d" xmlns:o="urn:schemas-microsoft-com:office:office" xmlns:oel="http://schemas.microsoft.com/office/2019/extlst" xmlns:r="http://schemas.openxmlformats.org/officeDocument/2006/relationships" xmlns:m="http://schemas.openxmlformats.org/officeDocument/2006/math" xmlns:v="urn:schemas-microsoft-com:vml" xmlns:wp14="http://schemas.microsoft.com/office/word/2010/wordprocessingDrawing" xmlns:wp="http://schemas.openxmlformats.org/drawingml/2006/wordprocessingDrawing" xmlns:w10="urn:schemas-microsoft-com:office:word" xmlns:w="http://schemas.openxmlformats.org/wordprocessingml/2006/main" xmlns:w14="http://schemas.microsoft.com/office/word/2010/wordml" xmlns:w15="http://schemas.microsoft.com/office/word/2012/wordml" xmlns:w16cex="http://schemas.microsoft.com/office/word/2018/wordml/cex" xmlns:w16cid="http://schemas.microsoft.com/office/word/2016/wordml/cid" xmlns:w16="http://schemas.microsoft.com/office/word/2018/wordml" xmlns:w16du="http://schemas.microsoft.com/office/word/2023/wordml/word16du" xmlns:w16sdtdh="http://schemas.microsoft.com/office/word/2020/wordml/sdtdatahash" xmlns:w16se="http://schemas.microsoft.com/office/word/2015/wordml/symex" xmlns:wpg="http://schemas.microsoft.com/office/word/2010/wordprocessingGroup" xmlns:wpi="http://schemas.microsoft.com/office/word/2010/wordprocessingInk" xmlns:wne="http://schemas.microsoft.com/office/word/2006/wordml" xmlns:wps="http://schemas.microsoft.com/office/word/2010/wordprocessingShape" mc:Ignorable="w14 w15 w16se w16cid w16 w16cex w16sdtdh wp14">
+<w:document xmlns:wpc="http://schemas.microsoft.com/office/word/2010/wordprocessingCanvas" xmlns:cx="http://schemas.microsoft.com/office/drawing/2014/chartex" xmlns:mc="http://schemas.openxmlformats.org/markup-compatibility/2006" xmlns:o="urn:schemas-microsoft-com:office:office" xmlns:r="http://schemas.openxmlformats.org/officeDocument/2006/relationships" xmlns:m="http://schemas.openxmlformats.org/officeDocument/2006/math" xmlns:v="urn:schemas-microsoft-com:vml" xmlns:wp14="http://schemas.microsoft.com/office/word/2010/wordprocessingDrawing" xmlns:wp="http://schemas.openxmlformats.org/drawingml/2006/wordprocessingDrawing" xmlns:w10="urn:schemas-microsoft-com:office:word" xmlns:w="http://schemas.openxmlformats.org/wordprocessingml/2006/main" xmlns:w14="http://schemas.microsoft.com/office/word/2010/wordml" xmlns:w15="http://schemas.microsoft.com/office/word/2012/wordml" xmlns:w16se="http://schemas.microsoft.com/office/word/2015/wordml/symex" xmlns:wpg="http://schemas.microsoft.com/office/word/2010/wordprocessingGroup" xmlns:wpi="http://schemas.microsoft.com/office/word/2010/wordprocessingInk" xmlns:wne="http://schemas.microsoft.com/office/word/2006/wordml" xmlns:wps="http://schemas.microsoft.com/office/word/2010/wordprocessingShape" mc:Ignorable="w14 w15 w16se wp14">
   <w:body>
     <w:p>
       <w:pPr>
@@ -13,6 +13,7 @@
           <w:bCs/>
           <w:noProof/>
           <w:szCs w:val="20"/>
+          <w:lang w:eastAsia="pt-BR"/>
         </w:rPr>
         <w:drawing>
           <wp:anchor distT="0" distB="0" distL="114300" distR="114300" simplePos="0" relativeHeight="251659264" behindDoc="0" locked="0" layoutInCell="1" allowOverlap="1" wp14:anchorId="1C150FE3" wp14:editId="6F0F4936">
@@ -285,7 +286,6 @@
         </w:rPr>
         <w:t xml:space="preserve">Lima </w:t>
       </w:r>
-      <w:proofErr w:type="spellStart"/>
       <w:r>
         <w:rPr>
           <w:rFonts w:ascii="Arial" w:hAnsi="Arial" w:cs="Arial"/>
@@ -302,7 +302,6 @@
         </w:rPr>
         <w:t>chlemmermeyer</w:t>
       </w:r>
-      <w:proofErr w:type="spellEnd"/>
     </w:p>
     <w:p>
       <w:pPr>
@@ -851,7 +850,6 @@
         </w:rPr>
         <w:t xml:space="preserve">Lima </w:t>
       </w:r>
-      <w:proofErr w:type="spellStart"/>
       <w:r>
         <w:rPr>
           <w:rFonts w:ascii="Arial" w:hAnsi="Arial" w:cs="Arial"/>
@@ -868,7 +866,6 @@
         </w:rPr>
         <w:t>chlemmermeyer</w:t>
       </w:r>
-      <w:proofErr w:type="spellEnd"/>
     </w:p>
     <w:p>
       <w:pPr>
@@ -1456,7 +1453,14 @@
           <w:rFonts w:ascii="Arial" w:hAnsi="Arial" w:cs="Arial"/>
           <w:sz w:val="24"/>
         </w:rPr>
-        <w:t xml:space="preserve">apresentar a funcionalidade, </w:t>
+        <w:t>apresentar o objetivo,</w:t>
+      </w:r>
+      <w:r>
+        <w:rPr>
+          <w:rFonts w:ascii="Arial" w:hAnsi="Arial" w:cs="Arial"/>
+          <w:sz w:val="24"/>
+        </w:rPr>
+        <w:t xml:space="preserve"> funcionalidade, </w:t>
       </w:r>
       <w:r>
         <w:rPr>
@@ -1470,7 +1474,14 @@
           <w:rFonts w:ascii="Arial" w:hAnsi="Arial" w:cs="Arial"/>
           <w:sz w:val="24"/>
         </w:rPr>
-        <w:t xml:space="preserve"> funcionais e não-funcionais</w:t>
+        <w:t xml:space="preserve"> funcionais/</w:t>
+      </w:r>
+      <w:r>
+        <w:rPr>
+          <w:rFonts w:ascii="Arial" w:hAnsi="Arial" w:cs="Arial"/>
+          <w:sz w:val="24"/>
+        </w:rPr>
+        <w:t>não-funcionais</w:t>
       </w:r>
       <w:r>
         <w:rPr>
@@ -1544,6 +1555,44 @@
     </w:p>
     <w:p>
       <w:pPr>
+        <w:spacing w:line="480" w:lineRule="auto"/>
+        <w:rPr>
+          <w:rFonts w:ascii="Arial" w:hAnsi="Arial" w:cs="Arial"/>
+          <w:b/>
+          <w:sz w:val="28"/>
+          <w:szCs w:val="28"/>
+        </w:rPr>
+      </w:pPr>
+      <w:r>
+        <w:rPr>
+          <w:rFonts w:ascii="Arial" w:hAnsi="Arial" w:cs="Arial"/>
+          <w:b/>
+          <w:sz w:val="28"/>
+          <w:szCs w:val="28"/>
+        </w:rPr>
+        <w:t>02</w:t>
+      </w:r>
+      <w:r>
+        <w:rPr>
+          <w:rFonts w:ascii="Arial" w:hAnsi="Arial" w:cs="Arial"/>
+          <w:b/>
+          <w:sz w:val="28"/>
+          <w:szCs w:val="28"/>
+        </w:rPr>
+        <w:t xml:space="preserve">. </w:t>
+      </w:r>
+      <w:r>
+        <w:rPr>
+          <w:rFonts w:ascii="Arial" w:hAnsi="Arial" w:cs="Arial"/>
+          <w:b/>
+          <w:sz w:val="28"/>
+          <w:szCs w:val="28"/>
+        </w:rPr>
+        <w:t>MOTIVAÇÃO</w:t>
+      </w:r>
+    </w:p>
+    <w:p>
+      <w:pPr>
         <w:tabs>
           <w:tab w:val="left" w:pos="2730"/>
         </w:tabs>
@@ -1551,17 +1600,123 @@
         <w:jc w:val="both"/>
         <w:rPr>
           <w:rFonts w:ascii="Arial" w:hAnsi="Arial" w:cs="Arial"/>
-          <w:b/>
-          <w:sz w:val="28"/>
-        </w:rPr>
-      </w:pPr>
-      <w:r>
-        <w:rPr>
-          <w:rFonts w:ascii="Arial" w:hAnsi="Arial" w:cs="Arial"/>
-          <w:b/>
-          <w:sz w:val="28"/>
-        </w:rPr>
-        <w:t>02. DESCRIÇÃO GERAL DO PRODUTO</w:t>
+          <w:sz w:val="24"/>
+        </w:rPr>
+      </w:pPr>
+      <w:r>
+        <w:rPr>
+          <w:rFonts w:ascii="Arial" w:hAnsi="Arial" w:cs="Arial"/>
+          <w:sz w:val="24"/>
+        </w:rPr>
+        <w:t xml:space="preserve">Diante </w:t>
+      </w:r>
+      <w:r>
+        <w:rPr>
+          <w:rFonts w:ascii="Arial" w:hAnsi="Arial" w:cs="Arial"/>
+          <w:sz w:val="24"/>
+        </w:rPr>
+        <w:t xml:space="preserve">do </w:t>
+      </w:r>
+      <w:r>
+        <w:rPr>
+          <w:rFonts w:ascii="Arial" w:hAnsi="Arial" w:cs="Arial"/>
+          <w:sz w:val="24"/>
+        </w:rPr>
+        <w:t xml:space="preserve">constante </w:t>
+      </w:r>
+      <w:r>
+        <w:rPr>
+          <w:rFonts w:ascii="Arial" w:hAnsi="Arial" w:cs="Arial"/>
+          <w:sz w:val="24"/>
+        </w:rPr>
+        <w:t>avanço tecnológico</w:t>
+      </w:r>
+      <w:r>
+        <w:rPr>
+          <w:rFonts w:ascii="Arial" w:hAnsi="Arial" w:cs="Arial"/>
+          <w:sz w:val="24"/>
+        </w:rPr>
+        <w:t xml:space="preserve"> na área profissional, é essencial que haja profissionais competentes e qualificados para o mercado de trabalho, por esta razão esse projeto tem como motivação a contribuição para o tema “Educação de Qualidade”</w:t>
+      </w:r>
+      <w:r>
+        <w:rPr>
+          <w:rFonts w:ascii="Arial" w:hAnsi="Arial" w:cs="Arial"/>
+          <w:sz w:val="24"/>
+        </w:rPr>
+        <w:t xml:space="preserve"> dos Objetivos de Desenvolvimento Sustentável (ODS), incumbidos ao Brasil através da Organização das Nações Unidas (ONU), especialmente a meta 4.4</w:t>
+      </w:r>
+    </w:p>
+    <w:p>
+      <w:pPr>
+        <w:ind w:left="2268"/>
+        <w:jc w:val="both"/>
+        <w:rPr>
+          <w:rFonts w:ascii="Arial" w:hAnsi="Arial" w:cs="Arial"/>
+          <w:sz w:val="20"/>
+          <w:szCs w:val="20"/>
+        </w:rPr>
+      </w:pPr>
+      <w:r>
+        <w:rPr>
+          <w:rFonts w:ascii="Arial" w:hAnsi="Arial" w:cs="Arial"/>
+          <w:b/>
+          <w:sz w:val="20"/>
+          <w:szCs w:val="20"/>
+        </w:rPr>
+        <w:t>Nações Unidas</w:t>
+      </w:r>
+      <w:r>
+        <w:rPr>
+          <w:rFonts w:ascii="Arial" w:hAnsi="Arial" w:cs="Arial"/>
+          <w:b/>
+          <w:sz w:val="20"/>
+          <w:szCs w:val="20"/>
+        </w:rPr>
+        <w:t xml:space="preserve">: </w:t>
+      </w:r>
+      <w:r>
+        <w:rPr>
+          <w:rFonts w:ascii="Arial" w:hAnsi="Arial" w:cs="Arial"/>
+          <w:sz w:val="20"/>
+          <w:szCs w:val="20"/>
+        </w:rPr>
+        <w:t>Até 2030, aumentar substancialmente o número de jovens e adultos que tenham habilidades relevantes, inclusive competências técnicas e profissionais, para emprego, trabalho decente e empreendedorismo.</w:t>
+      </w:r>
+    </w:p>
+    <w:p>
+      <w:pPr>
+        <w:ind w:left="2268"/>
+        <w:jc w:val="both"/>
+        <w:rPr>
+          <w:rFonts w:ascii="Arial" w:hAnsi="Arial" w:cs="Arial"/>
+          <w:sz w:val="20"/>
+          <w:szCs w:val="20"/>
+        </w:rPr>
+      </w:pPr>
+      <w:r>
+        <w:rPr>
+          <w:rFonts w:ascii="Arial" w:hAnsi="Arial" w:cs="Arial"/>
+          <w:b/>
+          <w:sz w:val="20"/>
+          <w:szCs w:val="20"/>
+        </w:rPr>
+        <w:t>Brasil</w:t>
+      </w:r>
+      <w:r>
+        <w:rPr>
+          <w:rFonts w:ascii="Arial" w:hAnsi="Arial" w:cs="Arial"/>
+          <w:sz w:val="20"/>
+          <w:szCs w:val="20"/>
+        </w:rPr>
+        <w:t xml:space="preserve">: </w:t>
+      </w:r>
+      <w:r>
+        <w:rPr>
+          <w:rFonts w:ascii="Arial" w:hAnsi="Arial" w:cs="Arial"/>
+          <w:sz w:val="20"/>
+          <w:szCs w:val="20"/>
+        </w:rPr>
+        <w:t>Até 2030, aumentar substancialmente o número de jovens e adultos que tenham as competências necessárias, sobretudo técnicas e profissionais, para o emprego, trabalho decente e empreendedorismo.</w:t>
       </w:r>
     </w:p>
     <w:p>
@@ -1576,6 +1731,49 @@
           <w:sz w:val="24"/>
         </w:rPr>
       </w:pPr>
+    </w:p>
+    <w:p>
+      <w:pPr>
+        <w:tabs>
+          <w:tab w:val="left" w:pos="2730"/>
+        </w:tabs>
+        <w:spacing w:line="360" w:lineRule="auto"/>
+        <w:jc w:val="both"/>
+        <w:rPr>
+          <w:rFonts w:ascii="Arial" w:hAnsi="Arial" w:cs="Arial"/>
+          <w:b/>
+          <w:sz w:val="28"/>
+        </w:rPr>
+      </w:pPr>
+      <w:r>
+        <w:rPr>
+          <w:rFonts w:ascii="Arial" w:hAnsi="Arial" w:cs="Arial"/>
+          <w:b/>
+          <w:sz w:val="28"/>
+        </w:rPr>
+        <w:t>03</w:t>
+      </w:r>
+      <w:r>
+        <w:rPr>
+          <w:rFonts w:ascii="Arial" w:hAnsi="Arial" w:cs="Arial"/>
+          <w:b/>
+          <w:sz w:val="28"/>
+        </w:rPr>
+        <w:t>. DESCRIÇÃO GERAL DO PRODUTO</w:t>
+      </w:r>
+    </w:p>
+    <w:p>
+      <w:pPr>
+        <w:tabs>
+          <w:tab w:val="left" w:pos="2730"/>
+        </w:tabs>
+        <w:spacing w:line="360" w:lineRule="auto"/>
+        <w:jc w:val="both"/>
+        <w:rPr>
+          <w:rFonts w:ascii="Arial" w:hAnsi="Arial" w:cs="Arial"/>
+          <w:sz w:val="24"/>
+        </w:rPr>
+      </w:pPr>
       <w:r>
         <w:rPr>
           <w:rFonts w:ascii="Arial" w:hAnsi="Arial" w:cs="Arial"/>
@@ -1595,30 +1793,63 @@
           <w:rFonts w:ascii="Arial" w:hAnsi="Arial" w:cs="Arial"/>
           <w:sz w:val="24"/>
         </w:rPr>
-        <w:t xml:space="preserve">que </w:t>
-      </w:r>
-      <w:r>
-        <w:rPr>
-          <w:rFonts w:ascii="Arial" w:hAnsi="Arial" w:cs="Arial"/>
-          <w:sz w:val="24"/>
-        </w:rPr>
-        <w:t xml:space="preserve">tem como principal objetivo conectar profissionais e estudantes que possuem conhecimento na área tecnológica com Associações e </w:t>
-      </w:r>
-      <w:proofErr w:type="spellStart"/>
-      <w:r>
-        <w:rPr>
-          <w:rFonts w:ascii="Arial" w:hAnsi="Arial" w:cs="Arial"/>
-          <w:sz w:val="24"/>
-        </w:rPr>
-        <w:t>ONG’s</w:t>
-      </w:r>
-      <w:proofErr w:type="spellEnd"/>
-      <w:r>
-        <w:rPr>
-          <w:rFonts w:ascii="Arial" w:hAnsi="Arial" w:cs="Arial"/>
-          <w:sz w:val="24"/>
-        </w:rPr>
-        <w:t xml:space="preserve"> (Organizações Não Governamentais) e até mesmo Centro</w:t>
+        <w:t xml:space="preserve">desenvolvida para a criação e divulgação de </w:t>
+      </w:r>
+      <w:r>
+        <w:rPr>
+          <w:rFonts w:ascii="Arial" w:hAnsi="Arial" w:cs="Arial"/>
+          <w:sz w:val="24"/>
+        </w:rPr>
+        <w:t>eventos como palestras, aulas e workshops</w:t>
+      </w:r>
+      <w:r>
+        <w:rPr>
+          <w:rFonts w:ascii="Arial" w:hAnsi="Arial" w:cs="Arial"/>
+          <w:sz w:val="24"/>
+        </w:rPr>
+        <w:t>,</w:t>
+      </w:r>
+      <w:r>
+        <w:rPr>
+          <w:rFonts w:ascii="Arial" w:hAnsi="Arial" w:cs="Arial"/>
+          <w:sz w:val="24"/>
+        </w:rPr>
+        <w:t xml:space="preserve"> </w:t>
+      </w:r>
+      <w:r>
+        <w:rPr>
+          <w:rFonts w:ascii="Arial" w:hAnsi="Arial" w:cs="Arial"/>
+          <w:sz w:val="24"/>
+        </w:rPr>
+        <w:t xml:space="preserve">afim de </w:t>
+      </w:r>
+      <w:r>
+        <w:rPr>
+          <w:rFonts w:ascii="Arial" w:hAnsi="Arial" w:cs="Arial"/>
+          <w:sz w:val="24"/>
+        </w:rPr>
+        <w:t>conectar profissionais e estu</w:t>
+      </w:r>
+      <w:r>
+        <w:rPr>
+          <w:rFonts w:ascii="Arial" w:hAnsi="Arial" w:cs="Arial"/>
+          <w:sz w:val="24"/>
+        </w:rPr>
+        <w:t xml:space="preserve">dantes que desejam compartilhar o conhecimento ao </w:t>
+      </w:r>
+      <w:r>
+        <w:rPr>
+          <w:rFonts w:ascii="Arial" w:hAnsi="Arial" w:cs="Arial"/>
+          <w:sz w:val="24"/>
+        </w:rPr>
+        <w:t xml:space="preserve">público. </w:t>
+      </w:r>
+      <w:r>
+        <w:rPr>
+          <w:rFonts w:ascii="Arial" w:hAnsi="Arial" w:cs="Arial"/>
+          <w:sz w:val="24"/>
+        </w:rPr>
+        <w:t>Associações e ONG’s (Organizações Não Governamentais) e até mesmo Centro</w:t>
       </w:r>
       <w:r>
         <w:rPr>
@@ -1632,30 +1863,148 @@
           <w:rFonts w:ascii="Arial" w:hAnsi="Arial" w:cs="Arial"/>
           <w:sz w:val="24"/>
         </w:rPr>
-        <w:t xml:space="preserve"> de Apoio para criação de eventos como palestras, aulas e</w:t>
-      </w:r>
-      <w:r>
-        <w:rPr>
-          <w:rFonts w:ascii="Arial" w:hAnsi="Arial" w:cs="Arial"/>
-          <w:sz w:val="24"/>
-        </w:rPr>
-        <w:t xml:space="preserve"> workshops com </w:t>
-      </w:r>
-      <w:proofErr w:type="gramStart"/>
-      <w:r>
-        <w:rPr>
-          <w:rFonts w:ascii="Arial" w:hAnsi="Arial" w:cs="Arial"/>
-          <w:sz w:val="24"/>
-        </w:rPr>
-        <w:t>público alvo</w:t>
-      </w:r>
-      <w:proofErr w:type="gramEnd"/>
-      <w:r>
-        <w:rPr>
-          <w:rFonts w:ascii="Arial" w:hAnsi="Arial" w:cs="Arial"/>
-          <w:sz w:val="24"/>
-        </w:rPr>
-        <w:t xml:space="preserve"> adultos ou crianças.</w:t>
+        <w:t xml:space="preserve"> de Apoio </w:t>
+      </w:r>
+      <w:r>
+        <w:rPr>
+          <w:rFonts w:ascii="Arial" w:hAnsi="Arial" w:cs="Arial"/>
+          <w:sz w:val="24"/>
+        </w:rPr>
+        <w:t>também podem divulgar eventos ou apenas se cadastrarem para ceder o espaço para que Palestrantes ministrem para um público privado ou aberto.</w:t>
+      </w:r>
+      <w:r>
+        <w:rPr>
+          <w:rFonts w:ascii="Arial" w:hAnsi="Arial" w:cs="Arial"/>
+          <w:sz w:val="24"/>
+        </w:rPr>
+        <w:t xml:space="preserve"> </w:t>
+      </w:r>
+    </w:p>
+    <w:p>
+      <w:pPr>
+        <w:tabs>
+          <w:tab w:val="left" w:pos="2730"/>
+        </w:tabs>
+        <w:spacing w:line="360" w:lineRule="auto"/>
+        <w:jc w:val="both"/>
+        <w:rPr>
+          <w:rFonts w:ascii="Arial" w:hAnsi="Arial" w:cs="Arial"/>
+          <w:sz w:val="24"/>
+        </w:rPr>
+      </w:pPr>
+      <w:r>
+        <w:rPr>
+          <w:rFonts w:ascii="Arial" w:hAnsi="Arial" w:cs="Arial"/>
+          <w:sz w:val="24"/>
+        </w:rPr>
+        <w:t xml:space="preserve">O </w:t>
+      </w:r>
+      <w:r>
+        <w:rPr>
+          <w:rFonts w:ascii="Arial" w:hAnsi="Arial" w:cs="Arial"/>
+          <w:sz w:val="24"/>
+        </w:rPr>
+        <w:t xml:space="preserve">profissional ou </w:t>
+      </w:r>
+      <w:r>
+        <w:rPr>
+          <w:rFonts w:ascii="Arial" w:hAnsi="Arial" w:cs="Arial"/>
+          <w:sz w:val="24"/>
+        </w:rPr>
+        <w:t xml:space="preserve">estudante </w:t>
+      </w:r>
+      <w:r>
+        <w:rPr>
+          <w:rFonts w:ascii="Arial" w:hAnsi="Arial" w:cs="Arial"/>
+          <w:sz w:val="24"/>
+        </w:rPr>
+        <w:t xml:space="preserve">que desejar </w:t>
+      </w:r>
+      <w:r>
+        <w:rPr>
+          <w:rFonts w:ascii="Arial" w:hAnsi="Arial" w:cs="Arial"/>
+          <w:sz w:val="24"/>
+        </w:rPr>
+        <w:t>compartilhar seus conhecimentos</w:t>
+      </w:r>
+      <w:r>
+        <w:rPr>
+          <w:rFonts w:ascii="Arial" w:hAnsi="Arial" w:cs="Arial"/>
+          <w:sz w:val="24"/>
+        </w:rPr>
+        <w:t xml:space="preserve">, </w:t>
+      </w:r>
+      <w:r>
+        <w:rPr>
+          <w:rFonts w:ascii="Arial" w:hAnsi="Arial" w:cs="Arial"/>
+          <w:sz w:val="24"/>
+        </w:rPr>
+        <w:t>pode</w:t>
+      </w:r>
+      <w:r>
+        <w:rPr>
+          <w:rFonts w:ascii="Arial" w:hAnsi="Arial" w:cs="Arial"/>
+          <w:sz w:val="24"/>
+        </w:rPr>
+        <w:t>rá</w:t>
+      </w:r>
+      <w:r>
+        <w:rPr>
+          <w:rFonts w:ascii="Arial" w:hAnsi="Arial" w:cs="Arial"/>
+          <w:sz w:val="24"/>
+        </w:rPr>
+        <w:t xml:space="preserve"> cadastrar seu perfil </w:t>
+      </w:r>
+      <w:r>
+        <w:rPr>
+          <w:rFonts w:ascii="Arial" w:hAnsi="Arial" w:cs="Arial"/>
+          <w:sz w:val="24"/>
+        </w:rPr>
+        <w:t>e conseguirá</w:t>
+      </w:r>
+      <w:bookmarkStart w:id="0" w:name="_GoBack"/>
+      <w:bookmarkEnd w:id="0"/>
+      <w:r>
+        <w:rPr>
+          <w:rFonts w:ascii="Arial" w:hAnsi="Arial" w:cs="Arial"/>
+          <w:sz w:val="24"/>
+        </w:rPr>
+        <w:t xml:space="preserve"> organizar um novo evento ou</w:t>
+      </w:r>
+      <w:r>
+        <w:rPr>
+          <w:rFonts w:ascii="Arial" w:hAnsi="Arial" w:cs="Arial"/>
+          <w:sz w:val="24"/>
+        </w:rPr>
+        <w:t xml:space="preserve"> se candidatar</w:t>
+      </w:r>
+      <w:r>
+        <w:rPr>
+          <w:rFonts w:ascii="Arial" w:hAnsi="Arial" w:cs="Arial"/>
+          <w:sz w:val="24"/>
+        </w:rPr>
+        <w:t xml:space="preserve"> como colaborador de um evento já existente, a aceitação caberá ao organizador do evento.</w:t>
+      </w:r>
+    </w:p>
+    <w:p>
+      <w:pPr>
+        <w:tabs>
+          <w:tab w:val="left" w:pos="2730"/>
+        </w:tabs>
+        <w:spacing w:line="360" w:lineRule="auto"/>
+        <w:jc w:val="both"/>
+        <w:rPr>
+          <w:rFonts w:ascii="Arial" w:hAnsi="Arial" w:cs="Arial"/>
+          <w:sz w:val="24"/>
+          <w:lang w:val="en-US"/>
+        </w:rPr>
+      </w:pPr>
+      <w:r>
+        <w:rPr>
+          <w:rFonts w:ascii="Arial" w:hAnsi="Arial" w:cs="Arial"/>
+          <w:sz w:val="24"/>
+        </w:rPr>
+        <w:t>Para eventos abertos ao público, qualquer usuário poderá se inscrever e participar, empresas também poderão patrocinar o evento.</w:t>
       </w:r>
     </w:p>
     <w:p>
@@ -1678,7 +2027,7 @@
 </file>
 
 <file path=word/endnotes.xml><?xml version="1.0" encoding="utf-8"?>
-<w:endnotes xmlns:wpc="http://schemas.microsoft.com/office/word/2010/wordprocessingCanvas" xmlns:cx="http://schemas.microsoft.com/office/drawing/2014/chartex" xmlns:cx1="http://schemas.microsoft.com/office/drawing/2015/9/8/chartex" xmlns:cx2="http://schemas.microsoft.com/office/drawing/2015/10/21/chartex" xmlns:cx3="http://schemas.microsoft.com/office/drawing/2016/5/9/chartex" xmlns:cx4="http://schemas.microsoft.com/office/drawing/2016/5/10/chartex" xmlns:cx5="http://schemas.microsoft.com/office/drawing/2016/5/11/chartex" xmlns:cx6="http://schemas.microsoft.com/office/drawing/2016/5/12/chartex" xmlns:cx7="http://schemas.microsoft.com/office/drawing/2016/5/13/chartex" xmlns:cx8="http://schemas.microsoft.com/office/drawing/2016/5/14/chartex" xmlns:mc="http://schemas.openxmlformats.org/markup-compatibility/2006" xmlns:aink="http://schemas.microsoft.com/office/drawing/2016/ink" xmlns:am3d="http://schemas.microsoft.com/office/drawing/2017/model3d" xmlns:o="urn:schemas-microsoft-com:office:office" xmlns:oel="http://schemas.microsoft.com/office/2019/extlst" xmlns:r="http://schemas.openxmlformats.org/officeDocument/2006/relationships" xmlns:m="http://schemas.openxmlformats.org/officeDocument/2006/math" xmlns:v="urn:schemas-microsoft-com:vml" xmlns:wp14="http://schemas.microsoft.com/office/word/2010/wordprocessingDrawing" xmlns:wp="http://schemas.openxmlformats.org/drawingml/2006/wordprocessingDrawing" xmlns:w10="urn:schemas-microsoft-com:office:word" xmlns:w="http://schemas.openxmlformats.org/wordprocessingml/2006/main" xmlns:w14="http://schemas.microsoft.com/office/word/2010/wordml" xmlns:w15="http://schemas.microsoft.com/office/word/2012/wordml" xmlns:w16cex="http://schemas.microsoft.com/office/word/2018/wordml/cex" xmlns:w16cid="http://schemas.microsoft.com/office/word/2016/wordml/cid" xmlns:w16="http://schemas.microsoft.com/office/word/2018/wordml" xmlns:w16du="http://schemas.microsoft.com/office/word/2023/wordml/word16du" xmlns:w16sdtdh="http://schemas.microsoft.com/office/word/2020/wordml/sdtdatahash" xmlns:w16se="http://schemas.microsoft.com/office/word/2015/wordml/symex" xmlns:wpg="http://schemas.microsoft.com/office/word/2010/wordprocessingGroup" xmlns:wpi="http://schemas.microsoft.com/office/word/2010/wordprocessingInk" xmlns:wne="http://schemas.microsoft.com/office/word/2006/wordml" xmlns:wps="http://schemas.microsoft.com/office/word/2010/wordprocessingShape" mc:Ignorable="w14 w15 w16se w16cid w16 w16cex w16sdtdh wp14">
+<w:endnotes xmlns:wpc="http://schemas.microsoft.com/office/word/2010/wordprocessingCanvas" xmlns:cx="http://schemas.microsoft.com/office/drawing/2014/chartex" xmlns:mc="http://schemas.openxmlformats.org/markup-compatibility/2006" xmlns:o="urn:schemas-microsoft-com:office:office" xmlns:r="http://schemas.openxmlformats.org/officeDocument/2006/relationships" xmlns:m="http://schemas.openxmlformats.org/officeDocument/2006/math" xmlns:v="urn:schemas-microsoft-com:vml" xmlns:wp14="http://schemas.microsoft.com/office/word/2010/wordprocessingDrawing" xmlns:wp="http://schemas.openxmlformats.org/drawingml/2006/wordprocessingDrawing" xmlns:w10="urn:schemas-microsoft-com:office:word" xmlns:w="http://schemas.openxmlformats.org/wordprocessingml/2006/main" xmlns:w14="http://schemas.microsoft.com/office/word/2010/wordml" xmlns:w15="http://schemas.microsoft.com/office/word/2012/wordml" xmlns:w16se="http://schemas.microsoft.com/office/word/2015/wordml/symex" xmlns:wpg="http://schemas.microsoft.com/office/word/2010/wordprocessingGroup" xmlns:wpi="http://schemas.microsoft.com/office/word/2010/wordprocessingInk" xmlns:wne="http://schemas.microsoft.com/office/word/2006/wordml" xmlns:wps="http://schemas.microsoft.com/office/word/2010/wordprocessingShape" mc:Ignorable="w14 w15 w16se wp14">
   <w:endnote w:type="separator" w:id="-1">
     <w:p>
       <w:pPr>
@@ -1703,7 +2052,7 @@
 </file>
 
 <file path=word/footnotes.xml><?xml version="1.0" encoding="utf-8"?>
-<w:footnotes xmlns:wpc="http://schemas.microsoft.com/office/word/2010/wordprocessingCanvas" xmlns:cx="http://schemas.microsoft.com/office/drawing/2014/chartex" xmlns:cx1="http://schemas.microsoft.com/office/drawing/2015/9/8/chartex" xmlns:cx2="http://schemas.microsoft.com/office/drawing/2015/10/21/chartex" xmlns:cx3="http://schemas.microsoft.com/office/drawing/2016/5/9/chartex" xmlns:cx4="http://schemas.microsoft.com/office/drawing/2016/5/10/chartex" xmlns:cx5="http://schemas.microsoft.com/office/drawing/2016/5/11/chartex" xmlns:cx6="http://schemas.microsoft.com/office/drawing/2016/5/12/chartex" xmlns:cx7="http://schemas.microsoft.com/office/drawing/2016/5/13/chartex" xmlns:cx8="http://schemas.microsoft.com/office/drawing/2016/5/14/chartex" xmlns:mc="http://schemas.openxmlformats.org/markup-compatibility/2006" xmlns:aink="http://schemas.microsoft.com/office/drawing/2016/ink" xmlns:am3d="http://schemas.microsoft.com/office/drawing/2017/model3d" xmlns:o="urn:schemas-microsoft-com:office:office" xmlns:oel="http://schemas.microsoft.com/office/2019/extlst" xmlns:r="http://schemas.openxmlformats.org/officeDocument/2006/relationships" xmlns:m="http://schemas.openxmlformats.org/officeDocument/2006/math" xmlns:v="urn:schemas-microsoft-com:vml" xmlns:wp14="http://schemas.microsoft.com/office/word/2010/wordprocessingDrawing" xmlns:wp="http://schemas.openxmlformats.org/drawingml/2006/wordprocessingDrawing" xmlns:w10="urn:schemas-microsoft-com:office:word" xmlns:w="http://schemas.openxmlformats.org/wordprocessingml/2006/main" xmlns:w14="http://schemas.microsoft.com/office/word/2010/wordml" xmlns:w15="http://schemas.microsoft.com/office/word/2012/wordml" xmlns:w16cex="http://schemas.microsoft.com/office/word/2018/wordml/cex" xmlns:w16cid="http://schemas.microsoft.com/office/word/2016/wordml/cid" xmlns:w16="http://schemas.microsoft.com/office/word/2018/wordml" xmlns:w16du="http://schemas.microsoft.com/office/word/2023/wordml/word16du" xmlns:w16sdtdh="http://schemas.microsoft.com/office/word/2020/wordml/sdtdatahash" xmlns:w16se="http://schemas.microsoft.com/office/word/2015/wordml/symex" xmlns:wpg="http://schemas.microsoft.com/office/word/2010/wordprocessingGroup" xmlns:wpi="http://schemas.microsoft.com/office/word/2010/wordprocessingInk" xmlns:wne="http://schemas.microsoft.com/office/word/2006/wordml" xmlns:wps="http://schemas.microsoft.com/office/word/2010/wordprocessingShape" mc:Ignorable="w14 w15 w16se w16cid w16 w16cex w16sdtdh wp14">
+<w:footnotes xmlns:wpc="http://schemas.microsoft.com/office/word/2010/wordprocessingCanvas" xmlns:cx="http://schemas.microsoft.com/office/drawing/2014/chartex" xmlns:mc="http://schemas.openxmlformats.org/markup-compatibility/2006" xmlns:o="urn:schemas-microsoft-com:office:office" xmlns:r="http://schemas.openxmlformats.org/officeDocument/2006/relationships" xmlns:m="http://schemas.openxmlformats.org/officeDocument/2006/math" xmlns:v="urn:schemas-microsoft-com:vml" xmlns:wp14="http://schemas.microsoft.com/office/word/2010/wordprocessingDrawing" xmlns:wp="http://schemas.openxmlformats.org/drawingml/2006/wordprocessingDrawing" xmlns:w10="urn:schemas-microsoft-com:office:word" xmlns:w="http://schemas.openxmlformats.org/wordprocessingml/2006/main" xmlns:w14="http://schemas.microsoft.com/office/word/2010/wordml" xmlns:w15="http://schemas.microsoft.com/office/word/2012/wordml" xmlns:w16se="http://schemas.microsoft.com/office/word/2015/wordml/symex" xmlns:wpg="http://schemas.microsoft.com/office/word/2010/wordprocessingGroup" xmlns:wpi="http://schemas.microsoft.com/office/word/2010/wordprocessingInk" xmlns:wne="http://schemas.microsoft.com/office/word/2006/wordml" xmlns:wps="http://schemas.microsoft.com/office/word/2010/wordprocessingShape" mc:Ignorable="w14 w15 w16se wp14">
   <w:footnote w:type="separator" w:id="-1">
     <w:p>
       <w:pPr>
@@ -1728,7 +2077,7 @@
 </file>
 
 <file path=word/styles.xml><?xml version="1.0" encoding="utf-8"?>
-<w:styles xmlns:mc="http://schemas.openxmlformats.org/markup-compatibility/2006" xmlns:r="http://schemas.openxmlformats.org/officeDocument/2006/relationships" xmlns:w="http://schemas.openxmlformats.org/wordprocessingml/2006/main" xmlns:w14="http://schemas.microsoft.com/office/word/2010/wordml" xmlns:w15="http://schemas.microsoft.com/office/word/2012/wordml" xmlns:w16cex="http://schemas.microsoft.com/office/word/2018/wordml/cex" xmlns:w16cid="http://schemas.microsoft.com/office/word/2016/wordml/cid" xmlns:w16="http://schemas.microsoft.com/office/word/2018/wordml" xmlns:w16sdtdh="http://schemas.microsoft.com/office/word/2020/wordml/sdtdatahash" xmlns:w16se="http://schemas.microsoft.com/office/word/2015/wordml/symex" mc:Ignorable="w14 w15 w16se w16cid w16 w16cex w16sdtdh">
+<w:styles xmlns:mc="http://schemas.openxmlformats.org/markup-compatibility/2006" xmlns:r="http://schemas.openxmlformats.org/officeDocument/2006/relationships" xmlns:w="http://schemas.openxmlformats.org/wordprocessingml/2006/main" xmlns:w14="http://schemas.microsoft.com/office/word/2010/wordml" xmlns:w15="http://schemas.microsoft.com/office/word/2012/wordml" xmlns:w16se="http://schemas.microsoft.com/office/word/2015/wordml/symex" mc:Ignorable="w14 w15 w16se">
   <w:docDefaults>
     <w:rPrDefault>
       <w:rPr>
@@ -1744,7 +2093,7 @@
       </w:pPr>
     </w:pPrDefault>
   </w:docDefaults>
-  <w:latentStyles w:defLockedState="0" w:defUIPriority="99" w:defSemiHidden="0" w:defUnhideWhenUsed="0" w:defQFormat="0" w:count="376">
+  <w:latentStyles w:defLockedState="0" w:defUIPriority="99" w:defSemiHidden="0" w:defUnhideWhenUsed="0" w:defQFormat="0" w:count="371">
     <w:lsdException w:name="Normal" w:uiPriority="0" w:qFormat="1"/>
     <w:lsdException w:name="heading 1" w:uiPriority="9" w:qFormat="1"/>
     <w:lsdException w:name="heading 2" w:semiHidden="1" w:uiPriority="9" w:unhideWhenUsed="1" w:qFormat="1"/>
@@ -2116,16 +2465,11 @@
     <w:lsdException w:name="List Table 5 Dark Accent 6" w:uiPriority="50"/>
     <w:lsdException w:name="List Table 6 Colorful Accent 6" w:uiPriority="51"/>
     <w:lsdException w:name="List Table 7 Colorful Accent 6" w:uiPriority="52"/>
-    <w:lsdException w:name="Mention" w:semiHidden="1" w:unhideWhenUsed="1"/>
-    <w:lsdException w:name="Smart Hyperlink" w:semiHidden="1" w:unhideWhenUsed="1"/>
-    <w:lsdException w:name="Hashtag" w:semiHidden="1" w:unhideWhenUsed="1"/>
-    <w:lsdException w:name="Unresolved Mention" w:semiHidden="1" w:unhideWhenUsed="1"/>
-    <w:lsdException w:name="Smart Link" w:semiHidden="1" w:unhideWhenUsed="1"/>
   </w:latentStyles>
   <w:style w:type="paragraph" w:default="1" w:styleId="Normal">
     <w:name w:val="Normal"/>
     <w:qFormat/>
-    <w:rsid w:val="00073D5A"/>
+    <w:rsid w:val="00B35914"/>
   </w:style>
   <w:style w:type="character" w:default="1" w:styleId="Fontepargpadro">
     <w:name w:val="Default Paragraph Font"/>
@@ -2508,7 +2852,7 @@
 </file>
 
 <file path=customXml/itemProps1.xml><?xml version="1.0" encoding="utf-8"?>
-<ds:datastoreItem xmlns:ds="http://schemas.openxmlformats.org/officeDocument/2006/customXml" ds:itemID="{9EEBB424-55B0-485A-A542-56F7DA8FC5B8}">
+<ds:datastoreItem xmlns:ds="http://schemas.openxmlformats.org/officeDocument/2006/customXml" ds:itemID="{9E3DE025-9D17-4272-A340-83A2B047E926}">
   <ds:schemaRefs>
     <ds:schemaRef ds:uri="http://schemas.openxmlformats.org/officeDocument/2006/bibliography"/>
   </ds:schemaRefs>

</xml_diff>

<commit_message>
Mudanças de formatação na documentação
</commit_message>
<xml_diff>
--- a/documentação/documentação do projeto.docx
+++ b/documentação/documentação do projeto.docx
@@ -5,219 +5,307 @@
     <w:p>
       <w:pPr>
         <w:spacing w:after="0"/>
-      </w:pPr>
-      <w:r>
-        <w:rPr>
-          <w:rFonts w:ascii="Tahoma" w:hAnsi="Tahoma" w:cs="Tahoma"/>
-          <w:b/>
-          <w:bCs/>
-          <w:noProof/>
-          <w:szCs w:val="20"/>
-          <w:lang w:eastAsia="pt-BR"/>
-        </w:rPr>
-        <w:drawing>
-          <wp:anchor distT="0" distB="0" distL="114300" distR="114300" simplePos="0" relativeHeight="251659264" behindDoc="0" locked="0" layoutInCell="1" allowOverlap="1" wp14:anchorId="1C150FE3" wp14:editId="6F0F4936">
-            <wp:simplePos x="0" y="0"/>
-            <wp:positionH relativeFrom="column">
-              <wp:posOffset>3123565</wp:posOffset>
-            </wp:positionH>
-            <wp:positionV relativeFrom="paragraph">
-              <wp:posOffset>0</wp:posOffset>
-            </wp:positionV>
-            <wp:extent cx="2314575" cy="695325"/>
-            <wp:effectExtent l="0" t="0" r="9525" b="9525"/>
-            <wp:wrapSquare wrapText="bothSides"/>
-            <wp:docPr id="7" name="Imagem 7" descr="etec_logo_transparente (1)"/>
-            <wp:cNvGraphicFramePr>
-              <a:graphicFrameLocks xmlns:a="http://schemas.openxmlformats.org/drawingml/2006/main" noChangeAspect="1"/>
-            </wp:cNvGraphicFramePr>
-            <a:graphic xmlns:a="http://schemas.openxmlformats.org/drawingml/2006/main">
-              <a:graphicData uri="http://schemas.openxmlformats.org/drawingml/2006/picture">
-                <pic:pic xmlns:pic="http://schemas.openxmlformats.org/drawingml/2006/picture">
-                  <pic:nvPicPr>
-                    <pic:cNvPr id="0" name="Picture 7" descr="etec_logo_transparente (1)"/>
-                    <pic:cNvPicPr>
-                      <a:picLocks noChangeAspect="1" noChangeArrowheads="1"/>
-                    </pic:cNvPicPr>
-                  </pic:nvPicPr>
-                  <pic:blipFill rotWithShape="1">
-                    <a:blip r:embed="rId11" cstate="print">
-                      <a:extLst>
-                        <a:ext uri="{28A0092B-C50C-407E-A947-70E740481C1C}">
-                          <a14:useLocalDpi xmlns:a14="http://schemas.microsoft.com/office/drawing/2010/main" val="0"/>
-                        </a:ext>
-                      </a:extLst>
-                    </a:blip>
-                    <a:srcRect l="56216"/>
-                    <a:stretch/>
-                  </pic:blipFill>
-                  <pic:spPr bwMode="auto">
-                    <a:xfrm>
-                      <a:off x="0" y="0"/>
-                      <a:ext cx="2314575" cy="695325"/>
-                    </a:xfrm>
-                    <a:prstGeom prst="rect">
-                      <a:avLst/>
-                    </a:prstGeom>
-                    <a:noFill/>
-                    <a:ln>
-                      <a:noFill/>
-                    </a:ln>
-                    <a:extLst>
-                      <a:ext uri="{53640926-AAD7-44D8-BBD7-CCE9431645EC}">
-                        <a14:shadowObscured xmlns:a14="http://schemas.microsoft.com/office/drawing/2010/main"/>
-                      </a:ext>
-                    </a:extLst>
-                  </pic:spPr>
-                </pic:pic>
-              </a:graphicData>
-            </a:graphic>
-          </wp:anchor>
-        </w:drawing>
-      </w:r>
-      <w:r>
-        <w:rPr>
-          <w:noProof/>
-          <w:lang w:eastAsia="pt-BR"/>
-        </w:rPr>
-        <w:drawing>
-          <wp:anchor distT="0" distB="0" distL="114300" distR="114300" simplePos="0" relativeHeight="251658240" behindDoc="0" locked="0" layoutInCell="1" allowOverlap="1" wp14:anchorId="38787CFA" wp14:editId="015F4D14">
-            <wp:simplePos x="0" y="0"/>
-            <wp:positionH relativeFrom="margin">
-              <wp:posOffset>259715</wp:posOffset>
-            </wp:positionH>
-            <wp:positionV relativeFrom="paragraph">
-              <wp:posOffset>0</wp:posOffset>
-            </wp:positionV>
-            <wp:extent cx="2743200" cy="721995"/>
-            <wp:effectExtent l="0" t="0" r="0" b="1905"/>
-            <wp:wrapSquare wrapText="bothSides"/>
-            <wp:docPr id="1" name="Imagem 1" descr="Fatec Araras"/>
-            <wp:cNvGraphicFramePr>
-              <a:graphicFrameLocks xmlns:a="http://schemas.openxmlformats.org/drawingml/2006/main" noChangeAspect="1"/>
-            </wp:cNvGraphicFramePr>
-            <a:graphic xmlns:a="http://schemas.openxmlformats.org/drawingml/2006/main">
-              <a:graphicData uri="http://schemas.openxmlformats.org/drawingml/2006/picture">
-                <pic:pic xmlns:pic="http://schemas.openxmlformats.org/drawingml/2006/picture">
-                  <pic:nvPicPr>
-                    <pic:cNvPr id="0" name="Picture 1" descr="Fatec Araras"/>
-                    <pic:cNvPicPr>
-                      <a:picLocks noChangeAspect="1" noChangeArrowheads="1"/>
-                    </pic:cNvPicPr>
-                  </pic:nvPicPr>
-                  <pic:blipFill>
-                    <a:blip r:embed="rId12">
-                      <a:extLst>
-                        <a:ext uri="{28A0092B-C50C-407E-A947-70E740481C1C}">
-                          <a14:useLocalDpi xmlns:a14="http://schemas.microsoft.com/office/drawing/2010/main" val="0"/>
-                        </a:ext>
-                      </a:extLst>
-                    </a:blip>
-                    <a:srcRect/>
-                    <a:stretch>
-                      <a:fillRect/>
-                    </a:stretch>
-                  </pic:blipFill>
-                  <pic:spPr bwMode="auto">
-                    <a:xfrm>
-                      <a:off x="0" y="0"/>
-                      <a:ext cx="2743200" cy="721995"/>
-                    </a:xfrm>
-                    <a:prstGeom prst="rect">
-                      <a:avLst/>
-                    </a:prstGeom>
-                    <a:noFill/>
-                    <a:ln>
-                      <a:noFill/>
-                    </a:ln>
-                  </pic:spPr>
-                </pic:pic>
-              </a:graphicData>
-            </a:graphic>
-            <wp14:sizeRelH relativeFrom="margin">
-              <wp14:pctWidth>0</wp14:pctWidth>
-            </wp14:sizeRelH>
-            <wp14:sizeRelV relativeFrom="margin">
-              <wp14:pctHeight>0</wp14:pctHeight>
-            </wp14:sizeRelV>
-          </wp:anchor>
-        </w:drawing>
-      </w:r>
-    </w:p>
-    <w:p>
-      <w:pPr>
-        <w:pBdr>
-          <w:bottom w:val="single" w:sz="4" w:space="1" w:color="auto"/>
-        </w:pBdr>
+        <w:jc w:val="center"/>
+        <w:rPr>
+          <w:rFonts w:ascii="Arial" w:hAnsi="Arial" w:cs="Arial"/>
+          <w:b/>
+          <w:sz w:val="28"/>
+          <w:szCs w:val="28"/>
+        </w:rPr>
+      </w:pPr>
+      <w:r>
+        <w:rPr>
+          <w:rFonts w:ascii="Arial" w:hAnsi="Arial" w:cs="Arial"/>
+          <w:b/>
+          <w:sz w:val="28"/>
+          <w:szCs w:val="28"/>
+        </w:rPr>
+        <w:t>CENTRO PAULA SOUZA</w:t>
+      </w:r>
+      <w:r>
+        <w:rPr>
+          <w:rFonts w:ascii="Arial" w:hAnsi="Arial" w:cs="Arial"/>
+          <w:b/>
+          <w:sz w:val="28"/>
+          <w:szCs w:val="28"/>
+        </w:rPr>
+        <w:br/>
+        <w:t>FATEC ARARAS “ANTONIO BRAMBILLA”</w:t>
+      </w:r>
+      <w:r>
+        <w:rPr>
+          <w:rFonts w:ascii="Arial" w:hAnsi="Arial" w:cs="Arial"/>
+          <w:b/>
+          <w:sz w:val="28"/>
+          <w:szCs w:val="28"/>
+        </w:rPr>
+        <w:br/>
+        <w:t>Desenvolvimento de Software Multiplataforma</w:t>
+      </w:r>
+    </w:p>
+    <w:p>
+      <w:pPr>
+        <w:tabs>
+          <w:tab w:val="left" w:pos="2730"/>
+        </w:tabs>
+        <w:spacing w:after="0" w:line="240" w:lineRule="auto"/>
+        <w:jc w:val="center"/>
+        <w:rPr>
+          <w:rFonts w:ascii="Arial" w:hAnsi="Arial" w:cs="Arial"/>
+          <w:b/>
+          <w:sz w:val="28"/>
+          <w:szCs w:val="28"/>
+        </w:rPr>
+      </w:pPr>
+      <w:r>
+        <w:rPr>
+          <w:rFonts w:ascii="Arial" w:hAnsi="Arial" w:cs="Arial"/>
+          <w:b/>
+          <w:sz w:val="28"/>
+          <w:szCs w:val="28"/>
+        </w:rPr>
+        <w:t>Bruno Alves</w:t>
+      </w:r>
+      <w:r>
+        <w:rPr>
+          <w:rFonts w:ascii="Arial" w:hAnsi="Arial" w:cs="Arial"/>
+          <w:b/>
+          <w:sz w:val="28"/>
+          <w:szCs w:val="28"/>
+        </w:rPr>
+        <w:t xml:space="preserve"> dos Anjos</w:t>
+      </w:r>
+      <w:r>
+        <w:rPr>
+          <w:rFonts w:ascii="Arial" w:hAnsi="Arial" w:cs="Arial"/>
+          <w:b/>
+          <w:sz w:val="28"/>
+          <w:szCs w:val="28"/>
+        </w:rPr>
+        <w:br/>
+      </w:r>
+      <w:r>
+        <w:rPr>
+          <w:rFonts w:ascii="Arial" w:hAnsi="Arial" w:cs="Arial"/>
+          <w:b/>
+          <w:sz w:val="28"/>
+          <w:szCs w:val="28"/>
+        </w:rPr>
+        <w:t>Frank</w:t>
+      </w:r>
+      <w:r>
+        <w:rPr>
+          <w:rFonts w:ascii="Arial" w:hAnsi="Arial" w:cs="Arial"/>
+          <w:b/>
+          <w:sz w:val="28"/>
+          <w:szCs w:val="28"/>
+        </w:rPr>
+        <w:t xml:space="preserve"> </w:t>
+      </w:r>
+      <w:r>
+        <w:rPr>
+          <w:rFonts w:ascii="Arial" w:hAnsi="Arial" w:cs="Arial"/>
+          <w:b/>
+          <w:sz w:val="28"/>
+          <w:szCs w:val="28"/>
+        </w:rPr>
+        <w:t xml:space="preserve">Lima </w:t>
+      </w:r>
+      <w:r>
+        <w:rPr>
+          <w:rFonts w:ascii="Arial" w:hAnsi="Arial" w:cs="Arial"/>
+          <w:b/>
+          <w:sz w:val="28"/>
+          <w:szCs w:val="28"/>
+        </w:rPr>
+        <w:t>S</w:t>
+      </w:r>
+      <w:r>
+        <w:rPr>
+          <w:rFonts w:ascii="Arial" w:hAnsi="Arial" w:cs="Arial"/>
+          <w:b/>
+          <w:sz w:val="28"/>
+          <w:szCs w:val="28"/>
+        </w:rPr>
+        <w:t>chlemmermeyer</w:t>
+      </w:r>
+      <w:r>
+        <w:rPr>
+          <w:rFonts w:ascii="Arial" w:hAnsi="Arial" w:cs="Arial"/>
+          <w:b/>
+          <w:sz w:val="28"/>
+          <w:szCs w:val="28"/>
+        </w:rPr>
+        <w:br/>
+      </w:r>
+      <w:r>
+        <w:rPr>
+          <w:rFonts w:ascii="Arial" w:hAnsi="Arial" w:cs="Arial"/>
+          <w:b/>
+          <w:sz w:val="28"/>
+          <w:szCs w:val="28"/>
+        </w:rPr>
+        <w:t>Lucas</w:t>
+      </w:r>
+      <w:r>
+        <w:rPr>
+          <w:rFonts w:ascii="Arial" w:hAnsi="Arial" w:cs="Arial"/>
+          <w:b/>
+          <w:sz w:val="28"/>
+          <w:szCs w:val="28"/>
+        </w:rPr>
+        <w:t xml:space="preserve"> </w:t>
+      </w:r>
+      <w:r>
+        <w:rPr>
+          <w:rFonts w:ascii="Arial" w:hAnsi="Arial" w:cs="Arial"/>
+          <w:b/>
+          <w:sz w:val="28"/>
+          <w:szCs w:val="28"/>
+        </w:rPr>
+        <w:t>Ignacio de Oliveira</w:t>
+      </w:r>
+      <w:r>
+        <w:rPr>
+          <w:rFonts w:ascii="Arial" w:hAnsi="Arial" w:cs="Arial"/>
+          <w:b/>
+          <w:sz w:val="28"/>
+          <w:szCs w:val="28"/>
+        </w:rPr>
+        <w:br/>
+      </w:r>
+      <w:r>
+        <w:rPr>
+          <w:rFonts w:ascii="Arial" w:hAnsi="Arial" w:cs="Arial"/>
+          <w:b/>
+          <w:sz w:val="28"/>
+          <w:szCs w:val="28"/>
+        </w:rPr>
+        <w:t>Marina B</w:t>
+      </w:r>
+      <w:r>
+        <w:rPr>
+          <w:rFonts w:ascii="Arial" w:hAnsi="Arial" w:cs="Arial"/>
+          <w:b/>
+          <w:sz w:val="28"/>
+          <w:szCs w:val="28"/>
+        </w:rPr>
+        <w:t>o</w:t>
+      </w:r>
+      <w:r>
+        <w:rPr>
+          <w:rFonts w:ascii="Arial" w:hAnsi="Arial" w:cs="Arial"/>
+          <w:b/>
+          <w:sz w:val="28"/>
+          <w:szCs w:val="28"/>
+        </w:rPr>
+        <w:t xml:space="preserve">rges Lima </w:t>
+      </w:r>
+      <w:r>
+        <w:rPr>
+          <w:rFonts w:ascii="Arial" w:hAnsi="Arial" w:cs="Arial"/>
+          <w:b/>
+          <w:sz w:val="28"/>
+          <w:szCs w:val="28"/>
+        </w:rPr>
+        <w:t>C</w:t>
+      </w:r>
+      <w:r>
+        <w:rPr>
+          <w:rFonts w:ascii="Arial" w:hAnsi="Arial" w:cs="Arial"/>
+          <w:b/>
+          <w:sz w:val="28"/>
+          <w:szCs w:val="28"/>
+        </w:rPr>
+        <w:t>orrea</w:t>
+      </w:r>
+      <w:r>
+        <w:rPr>
+          <w:rFonts w:ascii="Arial" w:hAnsi="Arial" w:cs="Arial"/>
+          <w:b/>
+          <w:sz w:val="28"/>
+          <w:szCs w:val="28"/>
+        </w:rPr>
+        <w:br/>
+      </w:r>
+      <w:r>
+        <w:rPr>
+          <w:rFonts w:ascii="Arial" w:hAnsi="Arial" w:cs="Arial"/>
+          <w:b/>
+          <w:sz w:val="28"/>
+          <w:szCs w:val="28"/>
+        </w:rPr>
+        <w:t xml:space="preserve">Orlando Martins </w:t>
+      </w:r>
+      <w:r>
+        <w:rPr>
+          <w:rFonts w:ascii="Arial" w:hAnsi="Arial" w:cs="Arial"/>
+          <w:b/>
+          <w:sz w:val="28"/>
+          <w:szCs w:val="28"/>
+        </w:rPr>
+        <w:t>Ferreira Junior</w:t>
+      </w:r>
+      <w:r>
+        <w:rPr>
+          <w:rFonts w:ascii="Arial" w:hAnsi="Arial" w:cs="Arial"/>
+          <w:b/>
+          <w:sz w:val="28"/>
+          <w:szCs w:val="28"/>
+        </w:rPr>
+        <w:br/>
+      </w:r>
+      <w:r>
+        <w:rPr>
+          <w:rFonts w:ascii="Arial" w:hAnsi="Arial" w:cs="Arial"/>
+          <w:b/>
+          <w:sz w:val="28"/>
+          <w:szCs w:val="28"/>
+        </w:rPr>
+        <w:t xml:space="preserve">Thiago </w:t>
+      </w:r>
+      <w:r>
+        <w:rPr>
+          <w:rFonts w:ascii="Arial" w:hAnsi="Arial" w:cs="Arial"/>
+          <w:b/>
+          <w:sz w:val="28"/>
+          <w:szCs w:val="28"/>
+        </w:rPr>
+        <w:t xml:space="preserve">Cesar </w:t>
+      </w:r>
+      <w:r>
+        <w:rPr>
+          <w:rFonts w:ascii="Arial" w:hAnsi="Arial" w:cs="Arial"/>
+          <w:b/>
+          <w:sz w:val="28"/>
+          <w:szCs w:val="28"/>
+        </w:rPr>
+        <w:t>Alvarez</w:t>
+      </w:r>
+    </w:p>
+    <w:p>
+      <w:pPr>
         <w:tabs>
           <w:tab w:val="left" w:pos="2730"/>
         </w:tabs>
         <w:spacing w:line="240" w:lineRule="auto"/>
         <w:jc w:val="center"/>
         <w:rPr>
-          <w:rFonts w:ascii="Tahoma" w:hAnsi="Tahoma" w:cs="Tahoma"/>
-          <w:b/>
-          <w:sz w:val="24"/>
-        </w:rPr>
-      </w:pPr>
-      <w:r>
-        <w:rPr>
-          <w:rFonts w:ascii="Tahoma" w:hAnsi="Tahoma" w:cs="Tahoma"/>
-          <w:b/>
-          <w:sz w:val="24"/>
-        </w:rPr>
-        <w:t>FACULDADE DE TECNOLOGIA DE ARARAS</w:t>
-      </w:r>
-      <w:r>
-        <w:rPr>
-          <w:rFonts w:ascii="Tahoma" w:hAnsi="Tahoma" w:cs="Tahoma"/>
-          <w:b/>
-          <w:sz w:val="24"/>
-        </w:rPr>
-        <w:br/>
-      </w:r>
-      <w:r>
-        <w:rPr>
-          <w:rFonts w:ascii="Tahoma" w:hAnsi="Tahoma" w:cs="Tahoma"/>
-          <w:b/>
-          <w:sz w:val="24"/>
-        </w:rPr>
-        <w:t>DESENVOLVIMENTO DE SOFTWARE</w:t>
-      </w:r>
-      <w:r>
-        <w:rPr>
-          <w:rFonts w:ascii="Tahoma" w:hAnsi="Tahoma" w:cs="Tahoma"/>
-          <w:b/>
-          <w:sz w:val="24"/>
-        </w:rPr>
-        <w:t xml:space="preserve"> MULTIPLATAFORMA</w:t>
-      </w:r>
-    </w:p>
-    <w:p>
-      <w:pPr>
-        <w:tabs>
-          <w:tab w:val="left" w:pos="2730"/>
-        </w:tabs>
-        <w:jc w:val="center"/>
-        <w:rPr>
           <w:rFonts w:ascii="Arial" w:hAnsi="Arial" w:cs="Arial"/>
           <w:b/>
           <w:sz w:val="28"/>
-        </w:rPr>
-      </w:pPr>
-    </w:p>
-    <w:p>
-      <w:pPr>
-        <w:tabs>
-          <w:tab w:val="left" w:pos="2730"/>
-        </w:tabs>
-        <w:jc w:val="center"/>
+          <w:szCs w:val="28"/>
+        </w:rPr>
+      </w:pPr>
+      <w:r>
         <w:rPr>
           <w:rFonts w:ascii="Arial" w:hAnsi="Arial" w:cs="Arial"/>
           <w:b/>
           <w:sz w:val="28"/>
-        </w:rPr>
-      </w:pPr>
+          <w:szCs w:val="28"/>
+        </w:rPr>
+        <w:t>PROJETO INTEGRADOR I: EnlightEvents</w:t>
+      </w:r>
     </w:p>
     <w:p>
       <w:pPr>
@@ -230,23 +318,62 @@
           <w:rFonts w:ascii="Arial" w:hAnsi="Arial" w:cs="Arial"/>
           <w:b/>
           <w:sz w:val="28"/>
-        </w:rPr>
+          <w:szCs w:val="28"/>
+        </w:rPr>
+        <w:sectPr>
+          <w:headerReference w:type="default" r:id="rId11"/>
+          <w:pgSz w:w="11906" w:h="16838"/>
+          <w:pgMar w:top="1134" w:right="1134" w:bottom="1418" w:left="1701" w:header="709" w:footer="709" w:gutter="0"/>
+          <w:cols w:space="708"/>
+          <w:vAlign w:val="both"/>
+          <w:titlePg/>
+          <w:docGrid w:linePitch="360"/>
+        </w:sectPr>
       </w:pPr>
       <w:r>
         <w:rPr>
           <w:rFonts w:ascii="Arial" w:hAnsi="Arial" w:cs="Arial"/>
           <w:b/>
           <w:sz w:val="28"/>
-        </w:rPr>
-        <w:t>Bruno Alves</w:t>
+          <w:szCs w:val="28"/>
+        </w:rPr>
+        <w:t>Araras</w:t>
       </w:r>
       <w:r>
         <w:rPr>
           <w:rFonts w:ascii="Arial" w:hAnsi="Arial" w:cs="Arial"/>
           <w:b/>
           <w:sz w:val="28"/>
-        </w:rPr>
-        <w:t xml:space="preserve"> dos Anjos</w:t>
+          <w:szCs w:val="28"/>
+        </w:rPr>
+        <w:t>/</w:t>
+      </w:r>
+      <w:r>
+        <w:rPr>
+          <w:rFonts w:ascii="Arial" w:hAnsi="Arial" w:cs="Arial"/>
+          <w:b/>
+          <w:sz w:val="28"/>
+          <w:szCs w:val="28"/>
+        </w:rPr>
+        <w:t>SP</w:t>
+      </w:r>
+      <w:r>
+        <w:rPr>
+          <w:rFonts w:ascii="Arial" w:hAnsi="Arial" w:cs="Arial"/>
+          <w:b/>
+          <w:sz w:val="28"/>
+          <w:szCs w:val="28"/>
+        </w:rPr>
+        <w:br/>
+      </w:r>
+      <w:r>
+        <w:rPr>
+          <w:rFonts w:ascii="Arial" w:hAnsi="Arial" w:cs="Arial"/>
+          <w:b/>
+          <w:sz w:val="28"/>
+          <w:szCs w:val="28"/>
+        </w:rPr>
+        <w:t>2023</w:t>
       </w:r>
     </w:p>
     <w:p>
@@ -260,6 +387,7 @@
           <w:rFonts w:ascii="Arial" w:hAnsi="Arial" w:cs="Arial"/>
           <w:b/>
           <w:sz w:val="28"/>
+          <w:szCs w:val="28"/>
         </w:rPr>
       </w:pPr>
       <w:r>
@@ -267,202 +395,109 @@
           <w:rFonts w:ascii="Arial" w:hAnsi="Arial" w:cs="Arial"/>
           <w:b/>
           <w:sz w:val="28"/>
-        </w:rPr>
-        <w:t>Frank</w:t>
+          <w:szCs w:val="28"/>
+        </w:rPr>
+        <w:lastRenderedPageBreak/>
+        <w:t>Bruno Alves</w:t>
       </w:r>
       <w:r>
         <w:rPr>
           <w:rFonts w:ascii="Arial" w:hAnsi="Arial" w:cs="Arial"/>
           <w:b/>
           <w:sz w:val="28"/>
-        </w:rPr>
-        <w:t xml:space="preserve"> </w:t>
+          <w:szCs w:val="28"/>
+        </w:rPr>
+        <w:t xml:space="preserve"> dos Anjos</w:t>
       </w:r>
       <w:r>
         <w:rPr>
           <w:rFonts w:ascii="Arial" w:hAnsi="Arial" w:cs="Arial"/>
           <w:b/>
           <w:sz w:val="28"/>
-        </w:rPr>
-        <w:t xml:space="preserve">Lima </w:t>
-      </w:r>
-      <w:proofErr w:type="spellStart"/>
+          <w:szCs w:val="28"/>
+        </w:rPr>
+        <w:br/>
+      </w:r>
       <w:r>
         <w:rPr>
           <w:rFonts w:ascii="Arial" w:hAnsi="Arial" w:cs="Arial"/>
           <w:b/>
           <w:sz w:val="28"/>
-        </w:rPr>
-        <w:t>S</w:t>
+          <w:szCs w:val="28"/>
+        </w:rPr>
+        <w:t>Frank Lima Schlemmermeyer</w:t>
       </w:r>
       <w:r>
         <w:rPr>
           <w:rFonts w:ascii="Arial" w:hAnsi="Arial" w:cs="Arial"/>
           <w:b/>
           <w:sz w:val="28"/>
-        </w:rPr>
-        <w:t>chlemmermeyer</w:t>
-      </w:r>
-      <w:proofErr w:type="spellEnd"/>
-    </w:p>
-    <w:p>
-      <w:pPr>
-        <w:tabs>
-          <w:tab w:val="left" w:pos="2730"/>
-        </w:tabs>
-        <w:spacing w:after="0" w:line="240" w:lineRule="auto"/>
-        <w:jc w:val="center"/>
+          <w:szCs w:val="28"/>
+        </w:rPr>
+        <w:br/>
+      </w:r>
+      <w:r>
         <w:rPr>
           <w:rFonts w:ascii="Arial" w:hAnsi="Arial" w:cs="Arial"/>
           <w:b/>
           <w:sz w:val="28"/>
-        </w:rPr>
-      </w:pPr>
+          <w:szCs w:val="28"/>
+        </w:rPr>
+        <w:t>Lucas Ignacio de Oliveira</w:t>
+      </w:r>
       <w:r>
         <w:rPr>
           <w:rFonts w:ascii="Arial" w:hAnsi="Arial" w:cs="Arial"/>
           <w:b/>
           <w:sz w:val="28"/>
-        </w:rPr>
-        <w:t>Lucas</w:t>
+          <w:szCs w:val="28"/>
+        </w:rPr>
+        <w:br/>
       </w:r>
       <w:r>
         <w:rPr>
           <w:rFonts w:ascii="Arial" w:hAnsi="Arial" w:cs="Arial"/>
           <w:b/>
           <w:sz w:val="28"/>
-        </w:rPr>
-        <w:t xml:space="preserve"> </w:t>
+          <w:szCs w:val="28"/>
+        </w:rPr>
+        <w:t>Marina Borges Lima Correa</w:t>
       </w:r>
       <w:r>
         <w:rPr>
           <w:rFonts w:ascii="Arial" w:hAnsi="Arial" w:cs="Arial"/>
           <w:b/>
           <w:sz w:val="28"/>
-        </w:rPr>
-        <w:t>Ignacio de Oliveira</w:t>
-      </w:r>
-    </w:p>
-    <w:p>
-      <w:pPr>
-        <w:tabs>
-          <w:tab w:val="left" w:pos="2730"/>
-        </w:tabs>
-        <w:spacing w:after="0" w:line="240" w:lineRule="auto"/>
-        <w:jc w:val="center"/>
+          <w:szCs w:val="28"/>
+        </w:rPr>
+        <w:br/>
+      </w:r>
+      <w:r>
         <w:rPr>
           <w:rFonts w:ascii="Arial" w:hAnsi="Arial" w:cs="Arial"/>
           <w:b/>
           <w:sz w:val="28"/>
-        </w:rPr>
-      </w:pPr>
+          <w:szCs w:val="28"/>
+        </w:rPr>
+        <w:t>Orlando Martins Ferreira Junior</w:t>
+      </w:r>
       <w:r>
         <w:rPr>
           <w:rFonts w:ascii="Arial" w:hAnsi="Arial" w:cs="Arial"/>
           <w:b/>
           <w:sz w:val="28"/>
-        </w:rPr>
-        <w:t>Marina B</w:t>
+          <w:szCs w:val="28"/>
+        </w:rPr>
+        <w:br/>
       </w:r>
       <w:r>
         <w:rPr>
           <w:rFonts w:ascii="Arial" w:hAnsi="Arial" w:cs="Arial"/>
           <w:b/>
           <w:sz w:val="28"/>
-        </w:rPr>
-        <w:t>o</w:t>
-      </w:r>
-      <w:r>
-        <w:rPr>
-          <w:rFonts w:ascii="Arial" w:hAnsi="Arial" w:cs="Arial"/>
-          <w:b/>
-          <w:sz w:val="28"/>
-        </w:rPr>
-        <w:t xml:space="preserve">rges Lima </w:t>
-      </w:r>
-      <w:r>
-        <w:rPr>
-          <w:rFonts w:ascii="Arial" w:hAnsi="Arial" w:cs="Arial"/>
-          <w:b/>
-          <w:sz w:val="28"/>
-        </w:rPr>
-        <w:t>C</w:t>
-      </w:r>
-      <w:r>
-        <w:rPr>
-          <w:rFonts w:ascii="Arial" w:hAnsi="Arial" w:cs="Arial"/>
-          <w:b/>
-          <w:sz w:val="28"/>
-        </w:rPr>
-        <w:t>orrea</w:t>
-      </w:r>
-    </w:p>
-    <w:p>
-      <w:pPr>
-        <w:tabs>
-          <w:tab w:val="left" w:pos="2730"/>
-        </w:tabs>
-        <w:spacing w:after="0" w:line="240" w:lineRule="auto"/>
-        <w:jc w:val="center"/>
-        <w:rPr>
-          <w:rFonts w:ascii="Arial" w:hAnsi="Arial" w:cs="Arial"/>
-          <w:b/>
-          <w:sz w:val="28"/>
-        </w:rPr>
-      </w:pPr>
-      <w:r>
-        <w:rPr>
-          <w:rFonts w:ascii="Arial" w:hAnsi="Arial" w:cs="Arial"/>
-          <w:b/>
-          <w:sz w:val="28"/>
-        </w:rPr>
-        <w:t xml:space="preserve">Orlando Martins </w:t>
-      </w:r>
-      <w:r>
-        <w:rPr>
-          <w:rFonts w:ascii="Arial" w:hAnsi="Arial" w:cs="Arial"/>
-          <w:b/>
-          <w:sz w:val="28"/>
-        </w:rPr>
-        <w:t>Ferreira Junior</w:t>
-      </w:r>
-    </w:p>
-    <w:p>
-      <w:pPr>
-        <w:tabs>
-          <w:tab w:val="left" w:pos="2730"/>
-        </w:tabs>
-        <w:spacing w:after="0" w:line="240" w:lineRule="auto"/>
-        <w:jc w:val="center"/>
-        <w:rPr>
-          <w:rFonts w:ascii="Arial" w:hAnsi="Arial" w:cs="Arial"/>
-          <w:b/>
-          <w:sz w:val="28"/>
-        </w:rPr>
-      </w:pPr>
-      <w:r>
-        <w:rPr>
-          <w:rFonts w:ascii="Arial" w:hAnsi="Arial" w:cs="Arial"/>
-          <w:b/>
-          <w:sz w:val="28"/>
-        </w:rPr>
-        <w:t xml:space="preserve">Thiago </w:t>
-      </w:r>
-      <w:r>
-        <w:rPr>
-          <w:rFonts w:ascii="Arial" w:hAnsi="Arial" w:cs="Arial"/>
-          <w:b/>
-          <w:sz w:val="28"/>
-        </w:rPr>
-        <w:t xml:space="preserve">Cesar </w:t>
-      </w:r>
-      <w:r>
-        <w:rPr>
-          <w:rFonts w:ascii="Arial" w:hAnsi="Arial" w:cs="Arial"/>
-          <w:b/>
-          <w:sz w:val="28"/>
-        </w:rPr>
-        <w:t>Alvarez</w:t>
+          <w:szCs w:val="28"/>
+        </w:rPr>
+        <w:t>Thiago Cesar Alvarez</w:t>
       </w:r>
     </w:p>
     <w:p>
@@ -476,682 +511,27 @@
           <w:rFonts w:ascii="Arial" w:hAnsi="Arial" w:cs="Arial"/>
           <w:b/>
           <w:sz w:val="28"/>
-        </w:rPr>
-      </w:pPr>
-    </w:p>
-    <w:p>
-      <w:pPr>
-        <w:tabs>
-          <w:tab w:val="left" w:pos="2730"/>
-        </w:tabs>
-        <w:spacing w:line="240" w:lineRule="auto"/>
-        <w:jc w:val="center"/>
+          <w:szCs w:val="28"/>
+        </w:rPr>
+      </w:pPr>
+      <w:r>
         <w:rPr>
           <w:rFonts w:ascii="Arial" w:hAnsi="Arial" w:cs="Arial"/>
           <w:b/>
           <w:sz w:val="28"/>
-        </w:rPr>
-      </w:pPr>
-    </w:p>
-    <w:p>
-      <w:pPr>
-        <w:tabs>
-          <w:tab w:val="left" w:pos="2730"/>
-        </w:tabs>
-        <w:spacing w:line="240" w:lineRule="auto"/>
-        <w:jc w:val="center"/>
+          <w:szCs w:val="28"/>
+        </w:rPr>
+        <w:t xml:space="preserve">PROJETOR INTEGRADOR I: </w:t>
+      </w:r>
+      <w:r>
         <w:rPr>
           <w:rFonts w:ascii="Arial" w:hAnsi="Arial" w:cs="Arial"/>
           <w:b/>
           <w:sz w:val="28"/>
-        </w:rPr>
-      </w:pPr>
-    </w:p>
-    <w:p>
-      <w:pPr>
-        <w:tabs>
-          <w:tab w:val="left" w:pos="2730"/>
-        </w:tabs>
-        <w:spacing w:line="240" w:lineRule="auto"/>
-        <w:jc w:val="center"/>
-        <w:rPr>
-          <w:rFonts w:ascii="Arial" w:hAnsi="Arial" w:cs="Arial"/>
-          <w:b/>
-          <w:sz w:val="28"/>
-        </w:rPr>
-      </w:pPr>
-    </w:p>
-    <w:p>
-      <w:pPr>
-        <w:tabs>
-          <w:tab w:val="left" w:pos="2730"/>
-        </w:tabs>
-        <w:spacing w:line="240" w:lineRule="auto"/>
-        <w:jc w:val="center"/>
-        <w:rPr>
-          <w:rFonts w:ascii="Arial" w:hAnsi="Arial" w:cs="Arial"/>
-          <w:b/>
-          <w:sz w:val="28"/>
-        </w:rPr>
-      </w:pPr>
-    </w:p>
-    <w:p>
-      <w:pPr>
-        <w:tabs>
-          <w:tab w:val="left" w:pos="2730"/>
-        </w:tabs>
-        <w:spacing w:line="240" w:lineRule="auto"/>
-        <w:jc w:val="center"/>
-        <w:rPr>
-          <w:rFonts w:ascii="Arial" w:hAnsi="Arial" w:cs="Arial"/>
-          <w:b/>
-          <w:sz w:val="28"/>
-        </w:rPr>
-      </w:pPr>
-    </w:p>
-    <w:p>
-      <w:pPr>
-        <w:tabs>
-          <w:tab w:val="left" w:pos="2730"/>
-        </w:tabs>
-        <w:spacing w:line="240" w:lineRule="auto"/>
-        <w:jc w:val="center"/>
-        <w:rPr>
-          <w:rFonts w:ascii="Arial" w:hAnsi="Arial" w:cs="Arial"/>
-          <w:b/>
-          <w:sz w:val="28"/>
-        </w:rPr>
-      </w:pPr>
-      <w:proofErr w:type="spellStart"/>
-      <w:r>
-        <w:rPr>
-          <w:rFonts w:ascii="Arial" w:hAnsi="Arial" w:cs="Arial"/>
-          <w:b/>
-          <w:sz w:val="28"/>
+          <w:szCs w:val="28"/>
         </w:rPr>
         <w:t>EnlightEvents</w:t>
       </w:r>
-      <w:proofErr w:type="spellEnd"/>
-    </w:p>
-    <w:p>
-      <w:pPr>
-        <w:tabs>
-          <w:tab w:val="left" w:pos="2730"/>
-        </w:tabs>
-        <w:spacing w:line="240" w:lineRule="auto"/>
-        <w:jc w:val="center"/>
-        <w:rPr>
-          <w:rFonts w:ascii="Arial" w:hAnsi="Arial" w:cs="Arial"/>
-          <w:b/>
-          <w:sz w:val="28"/>
-        </w:rPr>
-      </w:pPr>
-    </w:p>
-    <w:p>
-      <w:pPr>
-        <w:tabs>
-          <w:tab w:val="left" w:pos="2730"/>
-        </w:tabs>
-        <w:spacing w:line="240" w:lineRule="auto"/>
-        <w:jc w:val="center"/>
-        <w:rPr>
-          <w:rFonts w:ascii="Arial" w:hAnsi="Arial" w:cs="Arial"/>
-          <w:b/>
-          <w:sz w:val="28"/>
-        </w:rPr>
-      </w:pPr>
-    </w:p>
-    <w:p>
-      <w:pPr>
-        <w:tabs>
-          <w:tab w:val="left" w:pos="2730"/>
-        </w:tabs>
-        <w:spacing w:line="240" w:lineRule="auto"/>
-        <w:jc w:val="center"/>
-        <w:rPr>
-          <w:rFonts w:ascii="Arial" w:hAnsi="Arial" w:cs="Arial"/>
-          <w:b/>
-          <w:sz w:val="28"/>
-        </w:rPr>
-      </w:pPr>
-    </w:p>
-    <w:p>
-      <w:pPr>
-        <w:tabs>
-          <w:tab w:val="left" w:pos="2730"/>
-        </w:tabs>
-        <w:spacing w:line="240" w:lineRule="auto"/>
-        <w:jc w:val="center"/>
-        <w:rPr>
-          <w:rFonts w:ascii="Arial" w:hAnsi="Arial" w:cs="Arial"/>
-          <w:b/>
-          <w:sz w:val="28"/>
-        </w:rPr>
-      </w:pPr>
-    </w:p>
-    <w:p>
-      <w:pPr>
-        <w:tabs>
-          <w:tab w:val="left" w:pos="2730"/>
-        </w:tabs>
-        <w:spacing w:line="240" w:lineRule="auto"/>
-        <w:jc w:val="center"/>
-        <w:rPr>
-          <w:rFonts w:ascii="Arial" w:hAnsi="Arial" w:cs="Arial"/>
-          <w:b/>
-          <w:sz w:val="28"/>
-        </w:rPr>
-      </w:pPr>
-    </w:p>
-    <w:p>
-      <w:pPr>
-        <w:tabs>
-          <w:tab w:val="left" w:pos="2730"/>
-        </w:tabs>
-        <w:spacing w:line="240" w:lineRule="auto"/>
-        <w:jc w:val="center"/>
-        <w:rPr>
-          <w:rFonts w:ascii="Arial" w:hAnsi="Arial" w:cs="Arial"/>
-          <w:b/>
-          <w:sz w:val="28"/>
-        </w:rPr>
-      </w:pPr>
-    </w:p>
-    <w:p>
-      <w:pPr>
-        <w:tabs>
-          <w:tab w:val="left" w:pos="2730"/>
-        </w:tabs>
-        <w:spacing w:line="240" w:lineRule="auto"/>
-        <w:jc w:val="center"/>
-        <w:rPr>
-          <w:rFonts w:ascii="Arial" w:hAnsi="Arial" w:cs="Arial"/>
-          <w:b/>
-          <w:sz w:val="28"/>
-        </w:rPr>
-      </w:pPr>
-    </w:p>
-    <w:p>
-      <w:pPr>
-        <w:tabs>
-          <w:tab w:val="left" w:pos="2730"/>
-        </w:tabs>
-        <w:spacing w:line="240" w:lineRule="auto"/>
-        <w:jc w:val="center"/>
-        <w:rPr>
-          <w:rFonts w:ascii="Arial" w:hAnsi="Arial" w:cs="Arial"/>
-          <w:b/>
-          <w:sz w:val="28"/>
-        </w:rPr>
-      </w:pPr>
-    </w:p>
-    <w:p>
-      <w:pPr>
-        <w:tabs>
-          <w:tab w:val="left" w:pos="2730"/>
-        </w:tabs>
-        <w:spacing w:line="240" w:lineRule="auto"/>
-        <w:jc w:val="center"/>
-        <w:rPr>
-          <w:rFonts w:ascii="Arial" w:hAnsi="Arial" w:cs="Arial"/>
-          <w:b/>
-          <w:sz w:val="28"/>
-        </w:rPr>
-      </w:pPr>
-    </w:p>
-    <w:p>
-      <w:pPr>
-        <w:tabs>
-          <w:tab w:val="left" w:pos="2730"/>
-        </w:tabs>
-        <w:spacing w:line="240" w:lineRule="auto"/>
-        <w:jc w:val="center"/>
-        <w:rPr>
-          <w:rFonts w:ascii="Arial" w:hAnsi="Arial" w:cs="Arial"/>
-          <w:b/>
-          <w:sz w:val="28"/>
-        </w:rPr>
-      </w:pPr>
-    </w:p>
-    <w:p>
-      <w:pPr>
-        <w:tabs>
-          <w:tab w:val="left" w:pos="2730"/>
-        </w:tabs>
-        <w:spacing w:after="0" w:line="240" w:lineRule="auto"/>
-        <w:jc w:val="center"/>
-        <w:rPr>
-          <w:rFonts w:ascii="Arial" w:hAnsi="Arial" w:cs="Arial"/>
-          <w:b/>
-          <w:sz w:val="24"/>
-        </w:rPr>
-      </w:pPr>
-      <w:r>
-        <w:rPr>
-          <w:rFonts w:ascii="Arial" w:hAnsi="Arial" w:cs="Arial"/>
-          <w:b/>
-          <w:sz w:val="24"/>
-        </w:rPr>
-        <w:t>ARARAS</w:t>
-      </w:r>
-      <w:r>
-        <w:rPr>
-          <w:rFonts w:ascii="Arial" w:hAnsi="Arial" w:cs="Arial"/>
-          <w:b/>
-          <w:sz w:val="24"/>
-        </w:rPr>
-        <w:t xml:space="preserve"> </w:t>
-      </w:r>
-      <w:r>
-        <w:rPr>
-          <w:rFonts w:ascii="Arial" w:hAnsi="Arial" w:cs="Arial"/>
-          <w:b/>
-          <w:sz w:val="24"/>
-        </w:rPr>
-        <w:t>-</w:t>
-      </w:r>
-      <w:r>
-        <w:rPr>
-          <w:rFonts w:ascii="Arial" w:hAnsi="Arial" w:cs="Arial"/>
-          <w:b/>
-          <w:sz w:val="24"/>
-        </w:rPr>
-        <w:t xml:space="preserve"> SP</w:t>
-      </w:r>
-    </w:p>
-    <w:p>
-      <w:pPr>
-        <w:spacing w:after="0"/>
-        <w:jc w:val="center"/>
-        <w:rPr>
-          <w:rFonts w:ascii="Arial" w:hAnsi="Arial" w:cs="Arial"/>
-          <w:b/>
-          <w:sz w:val="28"/>
-        </w:rPr>
-      </w:pPr>
-      <w:r>
-        <w:rPr>
-          <w:rFonts w:ascii="Arial" w:hAnsi="Arial" w:cs="Arial"/>
-          <w:b/>
-          <w:sz w:val="24"/>
-        </w:rPr>
-        <w:t>2023</w:t>
-      </w:r>
-      <w:r>
-        <w:rPr>
-          <w:rFonts w:ascii="Arial" w:hAnsi="Arial" w:cs="Arial"/>
-          <w:b/>
-          <w:sz w:val="28"/>
-        </w:rPr>
-        <w:br w:type="page"/>
-      </w:r>
-    </w:p>
-    <w:p>
-      <w:pPr>
-        <w:tabs>
-          <w:tab w:val="left" w:pos="2730"/>
-        </w:tabs>
-        <w:spacing w:after="0" w:line="240" w:lineRule="auto"/>
-        <w:jc w:val="center"/>
-        <w:rPr>
-          <w:rFonts w:ascii="Arial" w:hAnsi="Arial" w:cs="Arial"/>
-          <w:b/>
-          <w:sz w:val="28"/>
-        </w:rPr>
-      </w:pPr>
-      <w:r>
-        <w:rPr>
-          <w:rFonts w:ascii="Arial" w:hAnsi="Arial" w:cs="Arial"/>
-          <w:b/>
-          <w:sz w:val="28"/>
-        </w:rPr>
-        <w:lastRenderedPageBreak/>
-        <w:t>Bruno Alves</w:t>
-      </w:r>
-      <w:r>
-        <w:rPr>
-          <w:rFonts w:ascii="Arial" w:hAnsi="Arial" w:cs="Arial"/>
-          <w:b/>
-          <w:sz w:val="28"/>
-        </w:rPr>
-        <w:t xml:space="preserve"> dos Anjos</w:t>
-      </w:r>
-    </w:p>
-    <w:p>
-      <w:pPr>
-        <w:tabs>
-          <w:tab w:val="left" w:pos="2730"/>
-        </w:tabs>
-        <w:spacing w:after="0" w:line="240" w:lineRule="auto"/>
-        <w:jc w:val="center"/>
-        <w:rPr>
-          <w:rFonts w:ascii="Arial" w:hAnsi="Arial" w:cs="Arial"/>
-          <w:b/>
-          <w:sz w:val="28"/>
-        </w:rPr>
-      </w:pPr>
-      <w:r>
-        <w:rPr>
-          <w:rFonts w:ascii="Arial" w:hAnsi="Arial" w:cs="Arial"/>
-          <w:b/>
-          <w:sz w:val="28"/>
-        </w:rPr>
-        <w:t>Frank</w:t>
-      </w:r>
-      <w:r>
-        <w:rPr>
-          <w:rFonts w:ascii="Arial" w:hAnsi="Arial" w:cs="Arial"/>
-          <w:b/>
-          <w:sz w:val="28"/>
-        </w:rPr>
-        <w:t xml:space="preserve"> </w:t>
-      </w:r>
-      <w:r>
-        <w:rPr>
-          <w:rFonts w:ascii="Arial" w:hAnsi="Arial" w:cs="Arial"/>
-          <w:b/>
-          <w:sz w:val="28"/>
-        </w:rPr>
-        <w:t xml:space="preserve">Lima </w:t>
-      </w:r>
-      <w:proofErr w:type="spellStart"/>
-      <w:r>
-        <w:rPr>
-          <w:rFonts w:ascii="Arial" w:hAnsi="Arial" w:cs="Arial"/>
-          <w:b/>
-          <w:sz w:val="28"/>
-        </w:rPr>
-        <w:t>S</w:t>
-      </w:r>
-      <w:r>
-        <w:rPr>
-          <w:rFonts w:ascii="Arial" w:hAnsi="Arial" w:cs="Arial"/>
-          <w:b/>
-          <w:sz w:val="28"/>
-        </w:rPr>
-        <w:t>chlemmermeyer</w:t>
-      </w:r>
-      <w:proofErr w:type="spellEnd"/>
-    </w:p>
-    <w:p>
-      <w:pPr>
-        <w:tabs>
-          <w:tab w:val="left" w:pos="2730"/>
-        </w:tabs>
-        <w:spacing w:after="0" w:line="240" w:lineRule="auto"/>
-        <w:jc w:val="center"/>
-        <w:rPr>
-          <w:rFonts w:ascii="Arial" w:hAnsi="Arial" w:cs="Arial"/>
-          <w:b/>
-          <w:sz w:val="28"/>
-        </w:rPr>
-      </w:pPr>
-      <w:r>
-        <w:rPr>
-          <w:rFonts w:ascii="Arial" w:hAnsi="Arial" w:cs="Arial"/>
-          <w:b/>
-          <w:sz w:val="28"/>
-        </w:rPr>
-        <w:t>Lucas</w:t>
-      </w:r>
-      <w:r>
-        <w:rPr>
-          <w:rFonts w:ascii="Arial" w:hAnsi="Arial" w:cs="Arial"/>
-          <w:b/>
-          <w:sz w:val="28"/>
-        </w:rPr>
-        <w:t xml:space="preserve"> </w:t>
-      </w:r>
-      <w:r>
-        <w:rPr>
-          <w:rFonts w:ascii="Arial" w:hAnsi="Arial" w:cs="Arial"/>
-          <w:b/>
-          <w:sz w:val="28"/>
-        </w:rPr>
-        <w:t>Ignacio de Oliveira</w:t>
-      </w:r>
-    </w:p>
-    <w:p>
-      <w:pPr>
-        <w:tabs>
-          <w:tab w:val="left" w:pos="2730"/>
-        </w:tabs>
-        <w:spacing w:after="0" w:line="240" w:lineRule="auto"/>
-        <w:jc w:val="center"/>
-        <w:rPr>
-          <w:rFonts w:ascii="Arial" w:hAnsi="Arial" w:cs="Arial"/>
-          <w:b/>
-          <w:sz w:val="28"/>
-        </w:rPr>
-      </w:pPr>
-      <w:r>
-        <w:rPr>
-          <w:rFonts w:ascii="Arial" w:hAnsi="Arial" w:cs="Arial"/>
-          <w:b/>
-          <w:sz w:val="28"/>
-        </w:rPr>
-        <w:t xml:space="preserve">Marina Borges Lima </w:t>
-      </w:r>
-      <w:r>
-        <w:rPr>
-          <w:rFonts w:ascii="Arial" w:hAnsi="Arial" w:cs="Arial"/>
-          <w:b/>
-          <w:sz w:val="28"/>
-        </w:rPr>
-        <w:t>C</w:t>
-      </w:r>
-      <w:r>
-        <w:rPr>
-          <w:rFonts w:ascii="Arial" w:hAnsi="Arial" w:cs="Arial"/>
-          <w:b/>
-          <w:sz w:val="28"/>
-        </w:rPr>
-        <w:t>orrea</w:t>
-      </w:r>
-    </w:p>
-    <w:p>
-      <w:pPr>
-        <w:tabs>
-          <w:tab w:val="left" w:pos="2730"/>
-        </w:tabs>
-        <w:spacing w:after="0" w:line="240" w:lineRule="auto"/>
-        <w:jc w:val="center"/>
-        <w:rPr>
-          <w:rFonts w:ascii="Arial" w:hAnsi="Arial" w:cs="Arial"/>
-          <w:b/>
-          <w:sz w:val="28"/>
-        </w:rPr>
-      </w:pPr>
-      <w:r>
-        <w:rPr>
-          <w:rFonts w:ascii="Arial" w:hAnsi="Arial" w:cs="Arial"/>
-          <w:b/>
-          <w:sz w:val="28"/>
-        </w:rPr>
-        <w:t xml:space="preserve">Orlando Martins </w:t>
-      </w:r>
-      <w:r>
-        <w:rPr>
-          <w:rFonts w:ascii="Arial" w:hAnsi="Arial" w:cs="Arial"/>
-          <w:b/>
-          <w:sz w:val="28"/>
-        </w:rPr>
-        <w:t>Ferreira Junior</w:t>
-      </w:r>
-    </w:p>
-    <w:p>
-      <w:pPr>
-        <w:tabs>
-          <w:tab w:val="left" w:pos="2730"/>
-        </w:tabs>
-        <w:spacing w:after="0" w:line="240" w:lineRule="auto"/>
-        <w:jc w:val="center"/>
-        <w:rPr>
-          <w:rFonts w:ascii="Arial" w:hAnsi="Arial" w:cs="Arial"/>
-          <w:b/>
-          <w:sz w:val="28"/>
-        </w:rPr>
-      </w:pPr>
-      <w:r>
-        <w:rPr>
-          <w:rFonts w:ascii="Arial" w:hAnsi="Arial" w:cs="Arial"/>
-          <w:b/>
-          <w:sz w:val="28"/>
-        </w:rPr>
-        <w:t xml:space="preserve">Thiago </w:t>
-      </w:r>
-      <w:r>
-        <w:rPr>
-          <w:rFonts w:ascii="Arial" w:hAnsi="Arial" w:cs="Arial"/>
-          <w:b/>
-          <w:sz w:val="28"/>
-        </w:rPr>
-        <w:t xml:space="preserve">Cesar </w:t>
-      </w:r>
-      <w:r>
-        <w:rPr>
-          <w:rFonts w:ascii="Arial" w:hAnsi="Arial" w:cs="Arial"/>
-          <w:b/>
-          <w:sz w:val="28"/>
-        </w:rPr>
-        <w:t>Alvarez</w:t>
-      </w:r>
-    </w:p>
-    <w:p>
-      <w:pPr>
-        <w:tabs>
-          <w:tab w:val="left" w:pos="2730"/>
-        </w:tabs>
-        <w:spacing w:line="240" w:lineRule="auto"/>
-        <w:jc w:val="center"/>
-        <w:rPr>
-          <w:rFonts w:ascii="Arial" w:hAnsi="Arial" w:cs="Arial"/>
-          <w:b/>
-          <w:sz w:val="28"/>
-        </w:rPr>
-      </w:pPr>
-    </w:p>
-    <w:p>
-      <w:pPr>
-        <w:tabs>
-          <w:tab w:val="left" w:pos="2730"/>
-        </w:tabs>
-        <w:spacing w:line="240" w:lineRule="auto"/>
-        <w:jc w:val="center"/>
-        <w:rPr>
-          <w:rFonts w:ascii="Arial" w:hAnsi="Arial" w:cs="Arial"/>
-          <w:b/>
-          <w:sz w:val="28"/>
-        </w:rPr>
-      </w:pPr>
-    </w:p>
-    <w:p>
-      <w:pPr>
-        <w:tabs>
-          <w:tab w:val="left" w:pos="2730"/>
-        </w:tabs>
-        <w:spacing w:line="240" w:lineRule="auto"/>
-        <w:jc w:val="center"/>
-        <w:rPr>
-          <w:rFonts w:ascii="Arial" w:hAnsi="Arial" w:cs="Arial"/>
-          <w:b/>
-          <w:sz w:val="28"/>
-        </w:rPr>
-      </w:pPr>
-    </w:p>
-    <w:p>
-      <w:pPr>
-        <w:tabs>
-          <w:tab w:val="left" w:pos="2730"/>
-        </w:tabs>
-        <w:spacing w:line="240" w:lineRule="auto"/>
-        <w:jc w:val="center"/>
-        <w:rPr>
-          <w:rFonts w:ascii="Arial" w:hAnsi="Arial" w:cs="Arial"/>
-          <w:b/>
-          <w:sz w:val="28"/>
-        </w:rPr>
-      </w:pPr>
-    </w:p>
-    <w:p>
-      <w:pPr>
-        <w:tabs>
-          <w:tab w:val="left" w:pos="2730"/>
-        </w:tabs>
-        <w:spacing w:line="240" w:lineRule="auto"/>
-        <w:jc w:val="center"/>
-        <w:rPr>
-          <w:rFonts w:ascii="Arial" w:hAnsi="Arial" w:cs="Arial"/>
-          <w:b/>
-          <w:sz w:val="28"/>
-        </w:rPr>
-      </w:pPr>
-    </w:p>
-    <w:p>
-      <w:pPr>
-        <w:tabs>
-          <w:tab w:val="left" w:pos="2730"/>
-        </w:tabs>
-        <w:spacing w:line="240" w:lineRule="auto"/>
-        <w:jc w:val="center"/>
-        <w:rPr>
-          <w:rFonts w:ascii="Arial" w:hAnsi="Arial" w:cs="Arial"/>
-          <w:b/>
-          <w:sz w:val="28"/>
-        </w:rPr>
-      </w:pPr>
-    </w:p>
-    <w:p>
-      <w:pPr>
-        <w:tabs>
-          <w:tab w:val="left" w:pos="2730"/>
-        </w:tabs>
-        <w:spacing w:line="240" w:lineRule="auto"/>
-        <w:jc w:val="center"/>
-        <w:rPr>
-          <w:rFonts w:ascii="Arial" w:hAnsi="Arial" w:cs="Arial"/>
-          <w:b/>
-          <w:sz w:val="28"/>
-        </w:rPr>
-      </w:pPr>
-      <w:proofErr w:type="spellStart"/>
-      <w:r>
-        <w:rPr>
-          <w:rFonts w:ascii="Arial" w:hAnsi="Arial" w:cs="Arial"/>
-          <w:b/>
-          <w:sz w:val="28"/>
-        </w:rPr>
-        <w:t>EnlightEvents</w:t>
-      </w:r>
-      <w:proofErr w:type="spellEnd"/>
-    </w:p>
-    <w:p>
-      <w:pPr>
-        <w:tabs>
-          <w:tab w:val="left" w:pos="2730"/>
-        </w:tabs>
-        <w:spacing w:line="240" w:lineRule="auto"/>
-        <w:jc w:val="center"/>
-        <w:rPr>
-          <w:rFonts w:ascii="Arial" w:hAnsi="Arial" w:cs="Arial"/>
-          <w:b/>
-          <w:sz w:val="28"/>
-        </w:rPr>
-      </w:pPr>
-    </w:p>
-    <w:p>
-      <w:pPr>
-        <w:tabs>
-          <w:tab w:val="left" w:pos="2730"/>
-        </w:tabs>
-        <w:spacing w:line="240" w:lineRule="auto"/>
-        <w:jc w:val="center"/>
-        <w:rPr>
-          <w:rFonts w:ascii="Arial" w:hAnsi="Arial" w:cs="Arial"/>
-          <w:b/>
-          <w:sz w:val="28"/>
-        </w:rPr>
-      </w:pPr>
     </w:p>
     <w:p>
       <w:pPr>
@@ -1163,267 +543,104 @@
         <w:jc w:val="both"/>
         <w:rPr>
           <w:rFonts w:ascii="Arial" w:hAnsi="Arial" w:cs="Arial"/>
-          <w:sz w:val="24"/>
-        </w:rPr>
-      </w:pPr>
-      <w:r>
-        <w:rPr>
-          <w:rFonts w:ascii="Arial" w:hAnsi="Arial" w:cs="Arial"/>
-          <w:sz w:val="24"/>
+        </w:rPr>
+      </w:pPr>
+      <w:r>
+        <w:rPr>
+          <w:rFonts w:ascii="Arial" w:hAnsi="Arial" w:cs="Arial"/>
         </w:rPr>
         <w:t>Trabalho referente ao Projeto</w:t>
       </w:r>
       <w:r>
         <w:rPr>
           <w:rFonts w:ascii="Arial" w:hAnsi="Arial" w:cs="Arial"/>
-          <w:sz w:val="24"/>
         </w:rPr>
         <w:t xml:space="preserve"> Integrador</w:t>
       </w:r>
       <w:r>
         <w:rPr>
           <w:rFonts w:ascii="Arial" w:hAnsi="Arial" w:cs="Arial"/>
-          <w:sz w:val="24"/>
         </w:rPr>
         <w:t xml:space="preserve"> do 1º semestre do curso de Desenvolvime</w:t>
       </w:r>
       <w:r>
         <w:rPr>
           <w:rFonts w:ascii="Arial" w:hAnsi="Arial" w:cs="Arial"/>
-          <w:sz w:val="24"/>
         </w:rPr>
         <w:t>nto de Software Multiplataforma</w:t>
       </w:r>
       <w:r>
         <w:rPr>
           <w:rFonts w:ascii="Arial" w:hAnsi="Arial" w:cs="Arial"/>
-          <w:sz w:val="24"/>
         </w:rPr>
         <w:t xml:space="preserve"> desenvolvido na Faculdade de Tecnologia (F</w:t>
       </w:r>
       <w:r>
         <w:rPr>
           <w:rFonts w:ascii="Arial" w:hAnsi="Arial" w:cs="Arial"/>
-          <w:sz w:val="24"/>
         </w:rPr>
         <w:t>atec</w:t>
       </w:r>
       <w:r>
         <w:rPr>
           <w:rFonts w:ascii="Arial" w:hAnsi="Arial" w:cs="Arial"/>
-          <w:sz w:val="24"/>
         </w:rPr>
         <w:t>)</w:t>
       </w:r>
       <w:r>
         <w:rPr>
           <w:rFonts w:ascii="Arial" w:hAnsi="Arial" w:cs="Arial"/>
-          <w:sz w:val="24"/>
         </w:rPr>
         <w:t xml:space="preserve"> de</w:t>
       </w:r>
       <w:r>
         <w:rPr>
           <w:rFonts w:ascii="Arial" w:hAnsi="Arial" w:cs="Arial"/>
-          <w:sz w:val="24"/>
-        </w:rPr>
-        <w:t xml:space="preserve"> Araras nos componentes curriculares de Engenharia de Software I, Desenvolvimento W</w:t>
-      </w:r>
-      <w:r>
-        <w:rPr>
-          <w:rFonts w:ascii="Arial" w:hAnsi="Arial" w:cs="Arial"/>
-          <w:sz w:val="24"/>
+        </w:rPr>
+        <w:t xml:space="preserve"> Araras</w:t>
+      </w:r>
+      <w:r>
+        <w:rPr>
+          <w:rFonts w:ascii="Arial" w:hAnsi="Arial" w:cs="Arial"/>
+        </w:rPr>
+        <w:t>, Antonio Brambilla,</w:t>
+      </w:r>
+      <w:r>
+        <w:rPr>
+          <w:rFonts w:ascii="Arial" w:hAnsi="Arial" w:cs="Arial"/>
+        </w:rPr>
+        <w:t xml:space="preserve"> nos componentes curriculares de Engenharia de Software I, Desenvolvimento W</w:t>
+      </w:r>
+      <w:r>
+        <w:rPr>
+          <w:rFonts w:ascii="Arial" w:hAnsi="Arial" w:cs="Arial"/>
         </w:rPr>
         <w:t>eb</w:t>
       </w:r>
       <w:r>
         <w:rPr>
           <w:rFonts w:ascii="Arial" w:hAnsi="Arial" w:cs="Arial"/>
-          <w:sz w:val="24"/>
         </w:rPr>
         <w:t xml:space="preserve"> I e Design Digital.</w:t>
       </w:r>
-    </w:p>
-    <w:p>
-      <w:pPr>
-        <w:tabs>
-          <w:tab w:val="left" w:pos="2730"/>
-        </w:tabs>
-        <w:spacing w:line="240" w:lineRule="auto"/>
-        <w:ind w:left="3402"/>
-        <w:jc w:val="both"/>
-        <w:rPr>
-          <w:rFonts w:ascii="Arial" w:hAnsi="Arial" w:cs="Arial"/>
-          <w:sz w:val="24"/>
-        </w:rPr>
-      </w:pPr>
-    </w:p>
-    <w:p>
-      <w:pPr>
-        <w:tabs>
-          <w:tab w:val="left" w:pos="2730"/>
-        </w:tabs>
-        <w:spacing w:line="240" w:lineRule="auto"/>
-        <w:ind w:left="3402"/>
-        <w:jc w:val="both"/>
-        <w:rPr>
-          <w:rFonts w:ascii="Arial" w:hAnsi="Arial" w:cs="Arial"/>
-          <w:sz w:val="24"/>
-        </w:rPr>
-      </w:pPr>
-      <w:r>
-        <w:rPr>
-          <w:rFonts w:ascii="Arial" w:hAnsi="Arial" w:cs="Arial"/>
-          <w:sz w:val="24"/>
-        </w:rPr>
-        <w:t xml:space="preserve">Orientadores: Prof. Me. Orlando Saraiva do Nascimento Júnior, Prof. Me. Sandro </w:t>
-      </w:r>
-      <w:proofErr w:type="spellStart"/>
-      <w:r>
-        <w:rPr>
-          <w:rFonts w:ascii="Arial" w:hAnsi="Arial" w:cs="Arial"/>
-          <w:sz w:val="24"/>
-        </w:rPr>
-        <w:t>Valérius</w:t>
-      </w:r>
-      <w:proofErr w:type="spellEnd"/>
-      <w:r>
-        <w:rPr>
-          <w:rFonts w:ascii="Arial" w:hAnsi="Arial" w:cs="Arial"/>
-          <w:sz w:val="24"/>
-        </w:rPr>
-        <w:t xml:space="preserve"> dos Santos e Prof. Esp. Jeane Aparecida </w:t>
-      </w:r>
-      <w:proofErr w:type="spellStart"/>
-      <w:r>
-        <w:rPr>
-          <w:rFonts w:ascii="Arial" w:hAnsi="Arial" w:cs="Arial"/>
-          <w:sz w:val="24"/>
-        </w:rPr>
-        <w:t>Menegueli</w:t>
-      </w:r>
-      <w:proofErr w:type="spellEnd"/>
-      <w:r>
-        <w:rPr>
-          <w:rFonts w:ascii="Arial" w:hAnsi="Arial" w:cs="Arial"/>
-          <w:sz w:val="24"/>
-        </w:rPr>
-        <w:t>.</w:t>
-      </w:r>
-    </w:p>
-    <w:p>
-      <w:pPr>
-        <w:tabs>
-          <w:tab w:val="left" w:pos="2730"/>
-        </w:tabs>
-        <w:spacing w:line="240" w:lineRule="auto"/>
-        <w:rPr>
-          <w:rFonts w:ascii="Arial" w:hAnsi="Arial" w:cs="Arial"/>
-          <w:sz w:val="24"/>
-        </w:rPr>
-      </w:pPr>
-    </w:p>
-    <w:p>
-      <w:pPr>
-        <w:tabs>
-          <w:tab w:val="left" w:pos="2730"/>
-        </w:tabs>
-        <w:spacing w:line="240" w:lineRule="auto"/>
-        <w:rPr>
-          <w:rFonts w:ascii="Arial" w:hAnsi="Arial" w:cs="Arial"/>
-          <w:sz w:val="24"/>
-        </w:rPr>
-      </w:pPr>
-    </w:p>
-    <w:p>
-      <w:pPr>
-        <w:tabs>
-          <w:tab w:val="left" w:pos="2730"/>
-        </w:tabs>
-        <w:spacing w:line="240" w:lineRule="auto"/>
-        <w:jc w:val="center"/>
-        <w:rPr>
-          <w:rFonts w:ascii="Arial" w:hAnsi="Arial" w:cs="Arial"/>
-          <w:sz w:val="24"/>
-        </w:rPr>
-      </w:pPr>
-    </w:p>
-    <w:p>
-      <w:pPr>
-        <w:tabs>
-          <w:tab w:val="left" w:pos="2730"/>
-        </w:tabs>
-        <w:spacing w:line="240" w:lineRule="auto"/>
-        <w:jc w:val="center"/>
-        <w:rPr>
-          <w:rFonts w:ascii="Arial" w:hAnsi="Arial" w:cs="Arial"/>
-          <w:sz w:val="24"/>
-        </w:rPr>
-      </w:pPr>
-    </w:p>
-    <w:p>
-      <w:pPr>
-        <w:tabs>
-          <w:tab w:val="left" w:pos="2730"/>
-        </w:tabs>
-        <w:spacing w:line="240" w:lineRule="auto"/>
-        <w:jc w:val="center"/>
-        <w:rPr>
-          <w:rFonts w:ascii="Arial" w:hAnsi="Arial" w:cs="Arial"/>
-          <w:sz w:val="24"/>
-        </w:rPr>
-      </w:pPr>
-    </w:p>
-    <w:p>
-      <w:pPr>
-        <w:tabs>
-          <w:tab w:val="left" w:pos="2730"/>
-        </w:tabs>
-        <w:spacing w:line="240" w:lineRule="auto"/>
-        <w:jc w:val="center"/>
-        <w:rPr>
-          <w:rFonts w:ascii="Arial" w:hAnsi="Arial" w:cs="Arial"/>
-          <w:sz w:val="24"/>
-        </w:rPr>
-      </w:pPr>
-    </w:p>
-    <w:p>
-      <w:pPr>
-        <w:tabs>
-          <w:tab w:val="left" w:pos="2730"/>
-        </w:tabs>
-        <w:spacing w:line="240" w:lineRule="auto"/>
-        <w:jc w:val="center"/>
-        <w:rPr>
-          <w:rFonts w:ascii="Arial" w:hAnsi="Arial" w:cs="Arial"/>
-          <w:sz w:val="24"/>
-        </w:rPr>
-      </w:pPr>
-    </w:p>
-    <w:p>
-      <w:pPr>
-        <w:tabs>
-          <w:tab w:val="left" w:pos="2730"/>
-        </w:tabs>
-        <w:spacing w:line="240" w:lineRule="auto"/>
-        <w:jc w:val="center"/>
-        <w:rPr>
-          <w:rFonts w:ascii="Arial" w:hAnsi="Arial" w:cs="Arial"/>
-          <w:sz w:val="24"/>
-        </w:rPr>
-      </w:pPr>
-    </w:p>
-    <w:p>
-      <w:pPr>
-        <w:tabs>
-          <w:tab w:val="left" w:pos="2730"/>
-        </w:tabs>
-        <w:spacing w:line="240" w:lineRule="auto"/>
-        <w:rPr>
-          <w:rFonts w:ascii="Arial" w:hAnsi="Arial" w:cs="Arial"/>
-          <w:sz w:val="24"/>
-        </w:rPr>
-      </w:pPr>
+      <w:r>
+        <w:rPr>
+          <w:rFonts w:ascii="Arial" w:hAnsi="Arial" w:cs="Arial"/>
+        </w:rPr>
+        <w:br/>
+      </w:r>
+      <w:r>
+        <w:rPr>
+          <w:rFonts w:ascii="Arial" w:hAnsi="Arial" w:cs="Arial"/>
+        </w:rPr>
+        <w:br/>
+      </w:r>
+      <w:r>
+        <w:rPr>
+          <w:rFonts w:ascii="Arial" w:hAnsi="Arial" w:cs="Arial"/>
+        </w:rPr>
+        <w:t>Orientadores: Prof. Me. Orlando Saraiva do Nascimento Júnior, Prof. Me. Sandro Valérius dos Santos e Prof. Esp. Jeane Aparecida Menegueli.</w:t>
+      </w:r>
     </w:p>
     <w:p>
       <w:pPr>
@@ -1435,44 +652,14 @@
         <w:rPr>
           <w:rFonts w:ascii="Arial" w:hAnsi="Arial" w:cs="Arial"/>
           <w:b/>
-          <w:sz w:val="24"/>
-        </w:rPr>
-      </w:pPr>
-      <w:r>
-        <w:rPr>
-          <w:rFonts w:ascii="Arial" w:hAnsi="Arial" w:cs="Arial"/>
-          <w:b/>
-          <w:sz w:val="24"/>
-        </w:rPr>
-        <w:t>ARARAS -</w:t>
-      </w:r>
-      <w:r>
-        <w:rPr>
-          <w:rFonts w:ascii="Arial" w:hAnsi="Arial" w:cs="Arial"/>
-          <w:b/>
-          <w:sz w:val="24"/>
-        </w:rPr>
-        <w:t xml:space="preserve"> SP</w:t>
-      </w:r>
-    </w:p>
-    <w:p>
-      <w:pPr>
-        <w:tabs>
-          <w:tab w:val="left" w:pos="2730"/>
-        </w:tabs>
-        <w:spacing w:after="0" w:line="240" w:lineRule="auto"/>
-        <w:jc w:val="center"/>
-        <w:rPr>
-          <w:rFonts w:ascii="Arial" w:hAnsi="Arial" w:cs="Arial"/>
-          <w:b/>
-          <w:sz w:val="24"/>
+          <w:sz w:val="28"/>
+          <w:szCs w:val="28"/>
         </w:rPr>
         <w:sectPr>
-          <w:headerReference w:type="default" r:id="rId13"/>
-          <w:headerReference w:type="first" r:id="rId14"/>
           <w:pgSz w:w="11906" w:h="16838"/>
           <w:pgMar w:top="1134" w:right="1134" w:bottom="1418" w:left="1701" w:header="709" w:footer="709" w:gutter="0"/>
           <w:cols w:space="708"/>
+          <w:vAlign w:val="both"/>
           <w:titlePg/>
           <w:docGrid w:linePitch="360"/>
         </w:sectPr>
@@ -1481,7 +668,35 @@
         <w:rPr>
           <w:rFonts w:ascii="Arial" w:hAnsi="Arial" w:cs="Arial"/>
           <w:b/>
-          <w:sz w:val="24"/>
+          <w:sz w:val="28"/>
+          <w:szCs w:val="28"/>
+        </w:rPr>
+        <w:t>Araras/</w:t>
+      </w:r>
+      <w:r>
+        <w:rPr>
+          <w:rFonts w:ascii="Arial" w:hAnsi="Arial" w:cs="Arial"/>
+          <w:b/>
+          <w:sz w:val="28"/>
+          <w:szCs w:val="28"/>
+        </w:rPr>
+        <w:t>SP</w:t>
+      </w:r>
+      <w:r>
+        <w:rPr>
+          <w:rFonts w:ascii="Arial" w:hAnsi="Arial" w:cs="Arial"/>
+          <w:b/>
+          <w:sz w:val="28"/>
+          <w:szCs w:val="28"/>
+        </w:rPr>
+        <w:br/>
+      </w:r>
+      <w:r>
+        <w:rPr>
+          <w:rFonts w:ascii="Arial" w:hAnsi="Arial" w:cs="Arial"/>
+          <w:b/>
+          <w:sz w:val="28"/>
+          <w:szCs w:val="28"/>
         </w:rPr>
         <w:t>2023</w:t>
       </w:r>
@@ -1514,7 +729,7 @@
           <w:sz w:val="24"/>
         </w:rPr>
         <w:sectPr>
-          <w:headerReference w:type="first" r:id="rId15"/>
+          <w:headerReference w:type="first" r:id="rId12"/>
           <w:pgSz w:w="11906" w:h="16838"/>
           <w:pgMar w:top="1134" w:right="1134" w:bottom="1418" w:left="1701" w:header="709" w:footer="709" w:gutter="0"/>
           <w:cols w:space="708"/>
@@ -1669,7 +884,6 @@
         </w:rPr>
         <w:t xml:space="preserve">software </w:t>
       </w:r>
-      <w:proofErr w:type="spellStart"/>
       <w:r>
         <w:rPr>
           <w:rFonts w:ascii="Arial" w:hAnsi="Arial" w:cs="Arial"/>
@@ -1677,7 +891,6 @@
         </w:rPr>
         <w:t>EnlightEvents</w:t>
       </w:r>
-      <w:proofErr w:type="spellEnd"/>
       <w:r>
         <w:rPr>
           <w:rFonts w:ascii="Arial" w:hAnsi="Arial" w:cs="Arial"/>
@@ -1785,7 +998,6 @@
         </w:rPr>
         <w:t xml:space="preserve">O </w:t>
       </w:r>
-      <w:proofErr w:type="spellStart"/>
       <w:r>
         <w:rPr>
           <w:rFonts w:ascii="Arial" w:hAnsi="Arial" w:cs="Arial"/>
@@ -1793,7 +1005,6 @@
         </w:rPr>
         <w:t>EnlightEvents</w:t>
       </w:r>
-      <w:proofErr w:type="spellEnd"/>
       <w:r>
         <w:rPr>
           <w:rFonts w:ascii="Arial" w:hAnsi="Arial" w:cs="Arial"/>
@@ -1987,14 +1198,7 @@
           <w:rFonts w:ascii="Arial" w:hAnsi="Arial" w:cs="Arial"/>
           <w:sz w:val="24"/>
         </w:rPr>
-        <w:t>centros de apoio</w:t>
-      </w:r>
-      <w:r>
-        <w:rPr>
-          <w:rFonts w:ascii="Arial" w:hAnsi="Arial" w:cs="Arial"/>
-          <w:sz w:val="24"/>
-        </w:rPr>
-        <w:t xml:space="preserve"> e </w:t>
+        <w:t xml:space="preserve">centros de apoio e </w:t>
       </w:r>
       <w:r>
         <w:rPr>
@@ -3688,23 +2892,13 @@
         </w:rPr>
         <w:t>[RF001</w:t>
       </w:r>
-      <w:proofErr w:type="gramStart"/>
-      <w:r>
-        <w:rPr>
-          <w:rFonts w:ascii="Arial" w:hAnsi="Arial" w:cs="Arial"/>
-          <w:b/>
-          <w:sz w:val="24"/>
-        </w:rPr>
-        <w:t>] Cadastrar</w:t>
-      </w:r>
-      <w:proofErr w:type="gramEnd"/>
-      <w:r>
-        <w:rPr>
-          <w:rFonts w:ascii="Arial" w:hAnsi="Arial" w:cs="Arial"/>
-          <w:b/>
-          <w:sz w:val="24"/>
-        </w:rPr>
-        <w:t xml:space="preserve"> u</w:t>
+      <w:r>
+        <w:rPr>
+          <w:rFonts w:ascii="Arial" w:hAnsi="Arial" w:cs="Arial"/>
+          <w:b/>
+          <w:sz w:val="24"/>
+        </w:rPr>
+        <w:t>] Cadastrar u</w:t>
       </w:r>
       <w:r>
         <w:rPr>
@@ -4200,7 +3394,6 @@
                 <w:sz w:val="24"/>
                 <w:szCs w:val="24"/>
               </w:rPr>
-              <w:lastRenderedPageBreak/>
               <w:t>Restrições</w:t>
             </w:r>
           </w:p>
@@ -4267,7 +3460,6 @@
         </w:rPr>
         <w:t>[RF002</w:t>
       </w:r>
-      <w:proofErr w:type="gramStart"/>
       <w:r>
         <w:rPr>
           <w:rFonts w:ascii="Arial" w:hAnsi="Arial" w:cs="Arial"/>
@@ -4300,7 +3492,6 @@
         </w:rPr>
         <w:t>xcluir</w:t>
       </w:r>
-      <w:proofErr w:type="gramEnd"/>
       <w:r>
         <w:rPr>
           <w:rFonts w:ascii="Arial" w:hAnsi="Arial" w:cs="Arial"/>
@@ -4541,7 +3732,6 @@
         </w:rPr>
         <w:t>[RF003</w:t>
       </w:r>
-      <w:proofErr w:type="gramStart"/>
       <w:r>
         <w:rPr>
           <w:rFonts w:ascii="Arial" w:hAnsi="Arial" w:cs="Arial"/>
@@ -4556,16 +3746,7 @@
           <w:b/>
           <w:sz w:val="24"/>
         </w:rPr>
-        <w:t>Consultar</w:t>
-      </w:r>
-      <w:proofErr w:type="gramEnd"/>
-      <w:r>
-        <w:rPr>
-          <w:rFonts w:ascii="Arial" w:hAnsi="Arial" w:cs="Arial"/>
-          <w:b/>
-          <w:sz w:val="24"/>
-        </w:rPr>
-        <w:t xml:space="preserve"> perfil</w:t>
+        <w:t>Consultar perfil</w:t>
       </w:r>
     </w:p>
     <w:tbl>
@@ -4770,7 +3951,6 @@
         </w:rPr>
         <w:t>[RF004</w:t>
       </w:r>
-      <w:proofErr w:type="gramStart"/>
       <w:r>
         <w:rPr>
           <w:rFonts w:ascii="Arial" w:hAnsi="Arial" w:cs="Arial"/>
@@ -4787,7 +3967,6 @@
         </w:rPr>
         <w:t>adastrar</w:t>
       </w:r>
-      <w:proofErr w:type="gramEnd"/>
       <w:r>
         <w:rPr>
           <w:rFonts w:ascii="Arial" w:hAnsi="Arial" w:cs="Arial"/>
@@ -5430,7 +4609,6 @@
                 <w:sz w:val="24"/>
                 <w:szCs w:val="24"/>
               </w:rPr>
-              <w:lastRenderedPageBreak/>
               <w:t>2. Somente será permitido excluir o espaço caso não esteja associado a um evento.</w:t>
             </w:r>
           </w:p>
@@ -5472,7 +4650,6 @@
         </w:rPr>
         <w:t>[RF006</w:t>
       </w:r>
-      <w:proofErr w:type="gramStart"/>
       <w:r>
         <w:rPr>
           <w:rFonts w:ascii="Arial" w:hAnsi="Arial" w:cs="Arial"/>
@@ -5481,7 +4658,6 @@
         </w:rPr>
         <w:t>] Criar</w:t>
       </w:r>
-      <w:proofErr w:type="gramEnd"/>
       <w:r>
         <w:rPr>
           <w:rFonts w:ascii="Arial" w:hAnsi="Arial" w:cs="Arial"/>
@@ -5739,7 +4915,6 @@
         </w:rPr>
         <w:t>[RF007</w:t>
       </w:r>
-      <w:proofErr w:type="gramStart"/>
       <w:r>
         <w:rPr>
           <w:rFonts w:ascii="Arial" w:hAnsi="Arial" w:cs="Arial"/>
@@ -5770,16 +4945,7 @@
           <w:b/>
           <w:sz w:val="24"/>
         </w:rPr>
-        <w:t>xcluir</w:t>
-      </w:r>
-      <w:proofErr w:type="gramEnd"/>
-      <w:r>
-        <w:rPr>
-          <w:rFonts w:ascii="Arial" w:hAnsi="Arial" w:cs="Arial"/>
-          <w:b/>
-          <w:sz w:val="24"/>
-        </w:rPr>
-        <w:t xml:space="preserve"> evento</w:t>
+        <w:t>xcluir evento</w:t>
       </w:r>
     </w:p>
     <w:tbl>
@@ -5994,7 +5160,6 @@
         </w:rPr>
         <w:t>[RF008</w:t>
       </w:r>
-      <w:proofErr w:type="gramStart"/>
       <w:r>
         <w:rPr>
           <w:rFonts w:ascii="Arial" w:hAnsi="Arial" w:cs="Arial"/>
@@ -6009,16 +5174,7 @@
           <w:b/>
           <w:sz w:val="24"/>
         </w:rPr>
-        <w:t>Definir</w:t>
-      </w:r>
-      <w:proofErr w:type="gramEnd"/>
-      <w:r>
-        <w:rPr>
-          <w:rFonts w:ascii="Arial" w:hAnsi="Arial" w:cs="Arial"/>
-          <w:b/>
-          <w:sz w:val="24"/>
-        </w:rPr>
-        <w:t xml:space="preserve"> local do evento</w:t>
+        <w:t>Definir local do evento</w:t>
       </w:r>
     </w:p>
     <w:tbl>
@@ -6185,7 +5341,6 @@
                 <w:sz w:val="24"/>
                 <w:szCs w:val="24"/>
               </w:rPr>
-              <w:lastRenderedPageBreak/>
               <w:t>Restrições</w:t>
             </w:r>
           </w:p>
@@ -6246,7 +5401,6 @@
         </w:rPr>
         <w:t>[RF009</w:t>
       </w:r>
-      <w:proofErr w:type="gramStart"/>
       <w:r>
         <w:rPr>
           <w:rFonts w:ascii="Arial" w:hAnsi="Arial" w:cs="Arial"/>
@@ -6261,16 +5415,7 @@
           <w:b/>
           <w:sz w:val="24"/>
         </w:rPr>
-        <w:t>Pesquisar</w:t>
-      </w:r>
-      <w:proofErr w:type="gramEnd"/>
-      <w:r>
-        <w:rPr>
-          <w:rFonts w:ascii="Arial" w:hAnsi="Arial" w:cs="Arial"/>
-          <w:b/>
-          <w:sz w:val="24"/>
-        </w:rPr>
-        <w:t xml:space="preserve"> </w:t>
+        <w:t xml:space="preserve">Pesquisar </w:t>
       </w:r>
       <w:r>
         <w:rPr>
@@ -6483,23 +5628,13 @@
         </w:rPr>
         <w:t>[RF010</w:t>
       </w:r>
-      <w:proofErr w:type="gramStart"/>
-      <w:r>
-        <w:rPr>
-          <w:rFonts w:ascii="Arial" w:hAnsi="Arial" w:cs="Arial"/>
-          <w:b/>
-          <w:sz w:val="24"/>
-        </w:rPr>
-        <w:t>] Buscar</w:t>
-      </w:r>
-      <w:proofErr w:type="gramEnd"/>
-      <w:r>
-        <w:rPr>
-          <w:rFonts w:ascii="Arial" w:hAnsi="Arial" w:cs="Arial"/>
-          <w:b/>
-          <w:sz w:val="24"/>
-        </w:rPr>
-        <w:t xml:space="preserve"> </w:t>
+      <w:r>
+        <w:rPr>
+          <w:rFonts w:ascii="Arial" w:hAnsi="Arial" w:cs="Arial"/>
+          <w:b/>
+          <w:sz w:val="24"/>
+        </w:rPr>
+        <w:t xml:space="preserve">] Buscar </w:t>
       </w:r>
       <w:r>
         <w:rPr>
@@ -6804,7 +5939,6 @@
         </w:rPr>
         <w:t>[RF011</w:t>
       </w:r>
-      <w:proofErr w:type="gramStart"/>
       <w:r>
         <w:rPr>
           <w:rFonts w:ascii="Arial" w:hAnsi="Arial" w:cs="Arial"/>
@@ -6819,16 +5953,7 @@
           <w:b/>
           <w:sz w:val="24"/>
         </w:rPr>
-        <w:t>Divulgar</w:t>
-      </w:r>
-      <w:proofErr w:type="gramEnd"/>
-      <w:r>
-        <w:rPr>
-          <w:rFonts w:ascii="Arial" w:hAnsi="Arial" w:cs="Arial"/>
-          <w:b/>
-          <w:sz w:val="24"/>
-        </w:rPr>
-        <w:t xml:space="preserve"> evento</w:t>
+        <w:t>Divulgar evento</w:t>
       </w:r>
     </w:p>
     <w:tbl>
@@ -7064,17 +6189,8 @@
           <w:sz w:val="24"/>
         </w:rPr>
         <w:br w:type="page"/>
-      </w:r>
-      <w:r>
-        <w:rPr>
-          <w:rFonts w:ascii="Arial" w:hAnsi="Arial" w:cs="Arial"/>
-          <w:b/>
-          <w:sz w:val="24"/>
-        </w:rPr>
-        <w:lastRenderedPageBreak/>
         <w:t>[RF012</w:t>
       </w:r>
-      <w:proofErr w:type="gramStart"/>
       <w:r>
         <w:rPr>
           <w:rFonts w:ascii="Arial" w:hAnsi="Arial" w:cs="Arial"/>
@@ -7089,16 +6205,7 @@
           <w:b/>
           <w:sz w:val="24"/>
         </w:rPr>
-        <w:t>Inscrever-se</w:t>
-      </w:r>
-      <w:proofErr w:type="gramEnd"/>
-      <w:r>
-        <w:rPr>
-          <w:rFonts w:ascii="Arial" w:hAnsi="Arial" w:cs="Arial"/>
-          <w:b/>
-          <w:sz w:val="24"/>
-        </w:rPr>
-        <w:t xml:space="preserve"> ao evento</w:t>
+        <w:t>Inscrever-se ao evento</w:t>
       </w:r>
     </w:p>
     <w:tbl>
@@ -8092,7 +7199,6 @@
                 <w:sz w:val="24"/>
                 <w:szCs w:val="24"/>
               </w:rPr>
-              <w:lastRenderedPageBreak/>
               <w:t>Dependência</w:t>
             </w:r>
           </w:p>
@@ -8600,31 +7706,56 @@
       <w:r>
         <w:rPr>
           <w:rFonts w:ascii="Arial" w:hAnsi="Arial" w:cs="Arial"/>
-        </w:rPr>
-        <w:pict w14:anchorId="3B733D51">
-          <v:shapetype id="_x0000_t75" coordsize="21600,21600" o:spt="75" o:preferrelative="t" path="m@4@5l@4@11@9@11@9@5xe" filled="f" stroked="f">
-            <v:stroke joinstyle="miter"/>
-            <v:formulas>
-              <v:f eqn="if lineDrawn pixelLineWidth 0"/>
-              <v:f eqn="sum @0 1 0"/>
-              <v:f eqn="sum 0 0 @1"/>
-              <v:f eqn="prod @2 1 2"/>
-              <v:f eqn="prod @3 21600 pixelWidth"/>
-              <v:f eqn="prod @3 21600 pixelHeight"/>
-              <v:f eqn="sum @0 0 1"/>
-              <v:f eqn="prod @6 1 2"/>
-              <v:f eqn="prod @7 21600 pixelWidth"/>
-              <v:f eqn="sum @8 21600 0"/>
-              <v:f eqn="prod @7 21600 pixelHeight"/>
-              <v:f eqn="sum @10 21600 0"/>
-            </v:formulas>
-            <v:path o:extrusionok="f" gradientshapeok="t" o:connecttype="rect"/>
-            <o:lock v:ext="edit" aspectratio="t"/>
-          </v:shapetype>
-          <v:shape id="_x0000_i1025" type="#_x0000_t75" style="width:453.15pt;height:132.1pt">
-            <v:imagedata r:id="rId16" o:title="diagrama_contexto"/>
-          </v:shape>
-        </w:pict>
+          <w:noProof/>
+        </w:rPr>
+        <w:drawing>
+          <wp:inline distT="0" distB="0" distL="0" distR="0" wp14:anchorId="3B733D51" wp14:editId="48CA0FEB">
+            <wp:extent cx="5755005" cy="1677670"/>
+            <wp:effectExtent l="0" t="0" r="0" b="0"/>
+            <wp:docPr id="1" name="Imagem 2"/>
+            <wp:cNvGraphicFramePr>
+              <a:graphicFrameLocks xmlns:a="http://schemas.openxmlformats.org/drawingml/2006/main" noChangeAspect="1"/>
+            </wp:cNvGraphicFramePr>
+            <a:graphic xmlns:a="http://schemas.openxmlformats.org/drawingml/2006/main">
+              <a:graphicData uri="http://schemas.openxmlformats.org/drawingml/2006/picture">
+                <pic:pic xmlns:pic="http://schemas.openxmlformats.org/drawingml/2006/picture">
+                  <pic:nvPicPr>
+                    <pic:cNvPr id="0" name="Picture 1"/>
+                    <pic:cNvPicPr>
+                      <a:picLocks noChangeAspect="1" noChangeArrowheads="1"/>
+                    </pic:cNvPicPr>
+                  </pic:nvPicPr>
+                  <pic:blipFill>
+                    <a:blip r:embed="rId13">
+                      <a:extLst>
+                        <a:ext uri="{28A0092B-C50C-407E-A947-70E740481C1C}">
+                          <a14:useLocalDpi xmlns:a14="http://schemas.microsoft.com/office/drawing/2010/main" val="0"/>
+                        </a:ext>
+                      </a:extLst>
+                    </a:blip>
+                    <a:srcRect/>
+                    <a:stretch>
+                      <a:fillRect/>
+                    </a:stretch>
+                  </pic:blipFill>
+                  <pic:spPr bwMode="auto">
+                    <a:xfrm>
+                      <a:off x="0" y="0"/>
+                      <a:ext cx="5755005" cy="1677670"/>
+                    </a:xfrm>
+                    <a:prstGeom prst="rect">
+                      <a:avLst/>
+                    </a:prstGeom>
+                    <a:noFill/>
+                    <a:ln>
+                      <a:noFill/>
+                    </a:ln>
+                  </pic:spPr>
+                </pic:pic>
+              </a:graphicData>
+            </a:graphic>
+          </wp:inline>
+        </w:drawing>
       </w:r>
     </w:p>
     <w:p>
@@ -8647,19 +7778,8 @@
           <w:iCs w:val="0"/>
           <w:color w:val="auto"/>
         </w:rPr>
-        <w:t xml:space="preserve">Figura 1 – Diagrama de contexto do software </w:t>
-      </w:r>
-      <w:proofErr w:type="spellStart"/>
-      <w:r>
-        <w:rPr>
-          <w:rFonts w:ascii="Arial" w:hAnsi="Arial" w:cs="Arial"/>
-          <w:i w:val="0"/>
-          <w:iCs w:val="0"/>
-          <w:color w:val="auto"/>
-        </w:rPr>
-        <w:t>EnlightEvents</w:t>
-      </w:r>
-      <w:proofErr w:type="spellEnd"/>
+        <w:t>Figura 1 – Diagrama de contexto do software EnlightEvents</w:t>
+      </w:r>
     </w:p>
     <w:p>
       <w:pPr>
@@ -8699,7 +7819,6 @@
         <w:rPr>
           <w:rFonts w:ascii="Arial" w:hAnsi="Arial" w:cs="Arial"/>
         </w:rPr>
-        <w:lastRenderedPageBreak/>
         <w:t>5.2 DIAGRAMA DE ATIVIDADES</w:t>
       </w:r>
     </w:p>
@@ -8782,7 +7901,7 @@
                     </pic:cNvPicPr>
                   </pic:nvPicPr>
                   <pic:blipFill>
-                    <a:blip r:embed="rId17">
+                    <a:blip r:embed="rId14">
                       <a:extLst>
                         <a:ext uri="{28A0092B-C50C-407E-A947-70E740481C1C}">
                           <a14:useLocalDpi xmlns:a14="http://schemas.microsoft.com/office/drawing/2010/main" val="0"/>
@@ -8933,12 +8052,56 @@
       <w:r>
         <w:rPr>
           <w:rFonts w:ascii="Arial" w:hAnsi="Arial" w:cs="Arial"/>
-        </w:rPr>
-        <w:pict w14:anchorId="69F50BAD">
-          <v:shape id="_x0000_i1026" type="#_x0000_t75" style="width:453.05pt;height:291.95pt">
-            <v:imagedata r:id="rId18" o:title="Diagrama Atividade - Criação do evento"/>
-          </v:shape>
-        </w:pict>
+          <w:noProof/>
+        </w:rPr>
+        <w:drawing>
+          <wp:inline distT="0" distB="0" distL="0" distR="0" wp14:anchorId="69F50BAD" wp14:editId="1B687433">
+            <wp:extent cx="5753735" cy="3707765"/>
+            <wp:effectExtent l="0" t="0" r="0" b="0"/>
+            <wp:docPr id="1448413392" name="Imagem 2"/>
+            <wp:cNvGraphicFramePr>
+              <a:graphicFrameLocks xmlns:a="http://schemas.openxmlformats.org/drawingml/2006/main" noChangeAspect="1"/>
+            </wp:cNvGraphicFramePr>
+            <a:graphic xmlns:a="http://schemas.openxmlformats.org/drawingml/2006/main">
+              <a:graphicData uri="http://schemas.openxmlformats.org/drawingml/2006/picture">
+                <pic:pic xmlns:pic="http://schemas.openxmlformats.org/drawingml/2006/picture">
+                  <pic:nvPicPr>
+                    <pic:cNvPr id="0" name="Picture 2"/>
+                    <pic:cNvPicPr>
+                      <a:picLocks noChangeAspect="1" noChangeArrowheads="1"/>
+                    </pic:cNvPicPr>
+                  </pic:nvPicPr>
+                  <pic:blipFill>
+                    <a:blip r:embed="rId15">
+                      <a:extLst>
+                        <a:ext uri="{28A0092B-C50C-407E-A947-70E740481C1C}">
+                          <a14:useLocalDpi xmlns:a14="http://schemas.microsoft.com/office/drawing/2010/main" val="0"/>
+                        </a:ext>
+                      </a:extLst>
+                    </a:blip>
+                    <a:srcRect/>
+                    <a:stretch>
+                      <a:fillRect/>
+                    </a:stretch>
+                  </pic:blipFill>
+                  <pic:spPr bwMode="auto">
+                    <a:xfrm>
+                      <a:off x="0" y="0"/>
+                      <a:ext cx="5753735" cy="3707765"/>
+                    </a:xfrm>
+                    <a:prstGeom prst="rect">
+                      <a:avLst/>
+                    </a:prstGeom>
+                    <a:noFill/>
+                    <a:ln>
+                      <a:noFill/>
+                    </a:ln>
+                  </pic:spPr>
+                </pic:pic>
+              </a:graphicData>
+            </a:graphic>
+          </wp:inline>
+        </w:drawing>
       </w:r>
     </w:p>
     <w:p>
@@ -9075,210 +8238,131 @@
           <w:noProof/>
           <w:lang w:eastAsia="pt-BR"/>
         </w:rPr>
-        <w:pict w14:anchorId="1475B935">
-          <v:shape id="_x0000_i1027" type="#_x0000_t75" style="width:453.55pt;height:550.85pt">
-            <v:imagedata r:id="rId19" o:title="Caso de Uso - Evento"/>
+        <w:drawing>
+          <wp:inline distT="0" distB="0" distL="0" distR="0" wp14:anchorId="1475B935" wp14:editId="7A476600">
+            <wp:extent cx="5760085" cy="6995795"/>
+            <wp:effectExtent l="0" t="0" r="0" b="0"/>
+            <wp:docPr id="3" name="Imagem 1"/>
+            <wp:cNvGraphicFramePr>
+              <a:graphicFrameLocks xmlns:a="http://schemas.openxmlformats.org/drawingml/2006/main" noChangeAspect="1"/>
+            </wp:cNvGraphicFramePr>
+            <a:graphic xmlns:a="http://schemas.openxmlformats.org/drawingml/2006/main">
+              <a:graphicData uri="http://schemas.openxmlformats.org/drawingml/2006/picture">
+                <pic:pic xmlns:pic="http://schemas.openxmlformats.org/drawingml/2006/picture">
+                  <pic:nvPicPr>
+                    <pic:cNvPr id="0" name="Picture 3"/>
+                    <pic:cNvPicPr>
+                      <a:picLocks noChangeAspect="1" noChangeArrowheads="1"/>
+                    </pic:cNvPicPr>
+                  </pic:nvPicPr>
+                  <pic:blipFill>
+                    <a:blip r:embed="rId16">
+                      <a:extLst>
+                        <a:ext uri="{28A0092B-C50C-407E-A947-70E740481C1C}">
+                          <a14:useLocalDpi xmlns:a14="http://schemas.microsoft.com/office/drawing/2010/main" val="0"/>
+                        </a:ext>
+                      </a:extLst>
+                    </a:blip>
+                    <a:srcRect/>
+                    <a:stretch>
+                      <a:fillRect/>
+                    </a:stretch>
+                  </pic:blipFill>
+                  <pic:spPr bwMode="auto">
+                    <a:xfrm>
+                      <a:off x="0" y="0"/>
+                      <a:ext cx="5760085" cy="6995795"/>
+                    </a:xfrm>
+                    <a:prstGeom prst="rect">
+                      <a:avLst/>
+                    </a:prstGeom>
+                    <a:noFill/>
+                    <a:ln>
+                      <a:noFill/>
+                    </a:ln>
+                  </pic:spPr>
+                </pic:pic>
+              </a:graphicData>
+            </a:graphic>
+          </wp:inline>
+        </w:drawing>
+      </w:r>
+    </w:p>
+    <w:p>
+      <w:pPr>
+        <w:spacing w:after="0" w:line="360" w:lineRule="auto"/>
+        <w:jc w:val="both"/>
+        <w:rPr>
+          <w:rFonts w:ascii="Arial" w:hAnsi="Arial" w:cs="Arial"/>
+        </w:rPr>
+      </w:pPr>
+      <w:r>
+        <w:rPr>
+          <w:noProof/>
+        </w:rPr>
+        <w:pict w14:anchorId="749AFB22">
+          <v:shapetype id="_x0000_t202" coordsize="21600,21600" o:spt="202" path="m,l,21600r21600,l21600,xe">
+            <v:stroke joinstyle="miter"/>
+            <v:path gradientshapeok="t" o:connecttype="rect"/>
+          </v:shapetype>
+          <v:shape id="Caixa de Texto 2" o:spid="_x0000_s1029" type="#_x0000_t202" style="position:absolute;left:0;text-align:left;margin-left:0;margin-top:.5pt;width:190.35pt;height:.05pt;z-index:-251655168;visibility:visible;mso-wrap-style:square;mso-wrap-distance-left:9pt;mso-wrap-distance-top:0;mso-wrap-distance-right:9pt;mso-wrap-distance-bottom:0;mso-position-horizontal:center;mso-position-horizontal-relative:margin;mso-position-vertical:absolute;mso-position-vertical-relative:text;v-text-anchor:top" o:gfxdata="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" filled="f" stroked="f">
+            <v:textbox style="mso-fit-shape-to-text:t" inset="0,0,0,0">
+              <w:txbxContent>
+                <w:p>
+                  <w:pPr>
+                    <w:pStyle w:val="Legenda"/>
+                    <w:jc w:val="center"/>
+                    <w:rPr>
+                      <w:rFonts w:ascii="Arial" w:hAnsi="Arial" w:cs="Arial"/>
+                      <w:b/>
+                      <w:bCs/>
+                      <w:i w:val="0"/>
+                      <w:iCs w:val="0"/>
+                      <w:color w:val="auto"/>
+                    </w:rPr>
+                  </w:pPr>
+                  <w:r>
+                    <w:rPr>
+                      <w:rFonts w:ascii="Arial" w:hAnsi="Arial" w:cs="Arial"/>
+                      <w:i w:val="0"/>
+                      <w:iCs w:val="0"/>
+                      <w:color w:val="auto"/>
+                    </w:rPr>
+                    <w:t>Figura 4</w:t>
+                  </w:r>
+                  <w:r>
+                    <w:rPr>
+                      <w:rFonts w:ascii="Arial" w:hAnsi="Arial" w:cs="Arial"/>
+                      <w:i w:val="0"/>
+                      <w:iCs w:val="0"/>
+                      <w:color w:val="auto"/>
+                    </w:rPr>
+                    <w:t xml:space="preserve"> - Diagrama de caso</w:t>
+                  </w:r>
+                  <w:r>
+                    <w:rPr>
+                      <w:rFonts w:ascii="Arial" w:hAnsi="Arial" w:cs="Arial"/>
+                      <w:i w:val="0"/>
+                      <w:iCs w:val="0"/>
+                      <w:color w:val="auto"/>
+                    </w:rPr>
+                    <w:t>s</w:t>
+                  </w:r>
+                  <w:r>
+                    <w:rPr>
+                      <w:rFonts w:ascii="Arial" w:hAnsi="Arial" w:cs="Arial"/>
+                      <w:i w:val="0"/>
+                      <w:iCs w:val="0"/>
+                      <w:color w:val="auto"/>
+                    </w:rPr>
+                    <w:t xml:space="preserve"> de uso geral do EnlightEvents</w:t>
+                  </w:r>
+                </w:p>
+              </w:txbxContent>
+            </v:textbox>
+            <w10:wrap anchorx="margin"/>
           </v:shape>
         </w:pict>
-      </w:r>
-    </w:p>
-    <w:p>
-      <w:pPr>
-        <w:spacing w:after="0" w:line="360" w:lineRule="auto"/>
-        <w:jc w:val="both"/>
-        <w:rPr>
-          <w:rFonts w:ascii="Arial" w:hAnsi="Arial" w:cs="Arial"/>
-        </w:rPr>
-      </w:pPr>
-      <w:r>
-        <w:rPr>
-          <w:noProof/>
-          <w:lang w:eastAsia="pt-BR"/>
-        </w:rPr>
-        <mc:AlternateContent>
-          <mc:Choice Requires="wps">
-            <w:drawing>
-              <wp:anchor distT="0" distB="0" distL="114300" distR="114300" simplePos="0" relativeHeight="251661312" behindDoc="1" locked="0" layoutInCell="1" allowOverlap="1" wp14:anchorId="6E645122" wp14:editId="44BAF9DC">
-                <wp:simplePos x="0" y="0"/>
-                <wp:positionH relativeFrom="margin">
-                  <wp:align>center</wp:align>
-                </wp:positionH>
-                <wp:positionV relativeFrom="paragraph">
-                  <wp:posOffset>6350</wp:posOffset>
-                </wp:positionV>
-                <wp:extent cx="2417445" cy="635"/>
-                <wp:effectExtent l="0" t="0" r="1905" b="8255"/>
-                <wp:wrapNone/>
-                <wp:docPr id="2" name="Caixa de Texto 2"/>
-                <wp:cNvGraphicFramePr/>
-                <a:graphic xmlns:a="http://schemas.openxmlformats.org/drawingml/2006/main">
-                  <a:graphicData uri="http://schemas.microsoft.com/office/word/2010/wordprocessingShape">
-                    <wps:wsp>
-                      <wps:cNvSpPr txBox="1"/>
-                      <wps:spPr>
-                        <a:xfrm>
-                          <a:off x="0" y="0"/>
-                          <a:ext cx="2417445" cy="635"/>
-                        </a:xfrm>
-                        <a:prstGeom prst="rect">
-                          <a:avLst/>
-                        </a:prstGeom>
-                        <a:noFill/>
-                        <a:ln>
-                          <a:noFill/>
-                        </a:ln>
-                      </wps:spPr>
-                      <wps:txbx>
-                        <w:txbxContent>
-                          <w:p>
-                            <w:pPr>
-                              <w:pStyle w:val="Legenda"/>
-                              <w:jc w:val="center"/>
-                              <w:rPr>
-                                <w:rFonts w:ascii="Arial" w:hAnsi="Arial" w:cs="Arial"/>
-                                <w:b/>
-                                <w:bCs/>
-                                <w:i w:val="0"/>
-                                <w:iCs w:val="0"/>
-                                <w:color w:val="auto"/>
-                              </w:rPr>
-                            </w:pPr>
-                            <w:r>
-                              <w:rPr>
-                                <w:rFonts w:ascii="Arial" w:hAnsi="Arial" w:cs="Arial"/>
-                                <w:i w:val="0"/>
-                                <w:iCs w:val="0"/>
-                                <w:color w:val="auto"/>
-                              </w:rPr>
-                              <w:t>Figura 4</w:t>
-                            </w:r>
-                            <w:r>
-                              <w:rPr>
-                                <w:rFonts w:ascii="Arial" w:hAnsi="Arial" w:cs="Arial"/>
-                                <w:i w:val="0"/>
-                                <w:iCs w:val="0"/>
-                                <w:color w:val="auto"/>
-                              </w:rPr>
-                              <w:t xml:space="preserve"> - Diagrama de caso</w:t>
-                            </w:r>
-                            <w:r>
-                              <w:rPr>
-                                <w:rFonts w:ascii="Arial" w:hAnsi="Arial" w:cs="Arial"/>
-                                <w:i w:val="0"/>
-                                <w:iCs w:val="0"/>
-                                <w:color w:val="auto"/>
-                              </w:rPr>
-                              <w:t>s</w:t>
-                            </w:r>
-                            <w:r>
-                              <w:rPr>
-                                <w:rFonts w:ascii="Arial" w:hAnsi="Arial" w:cs="Arial"/>
-                                <w:i w:val="0"/>
-                                <w:iCs w:val="0"/>
-                                <w:color w:val="auto"/>
-                              </w:rPr>
-                              <w:t xml:space="preserve"> de uso geral do </w:t>
-                            </w:r>
-                            <w:proofErr w:type="spellStart"/>
-                            <w:r>
-                              <w:rPr>
-                                <w:rFonts w:ascii="Arial" w:hAnsi="Arial" w:cs="Arial"/>
-                                <w:i w:val="0"/>
-                                <w:iCs w:val="0"/>
-                                <w:color w:val="auto"/>
-                              </w:rPr>
-                              <w:t>EnlightEvents</w:t>
-                            </w:r>
-                            <w:proofErr w:type="spellEnd"/>
-                          </w:p>
-                        </w:txbxContent>
-                      </wps:txbx>
-                      <wps:bodyPr rot="0" spcFirstLastPara="0" vertOverflow="overflow" horzOverflow="overflow" vert="horz" wrap="square" lIns="0" tIns="0" rIns="0" bIns="0" numCol="1" spcCol="0" rtlCol="0" fromWordArt="0" anchor="t" anchorCtr="0" forceAA="0" compatLnSpc="1">
-                        <a:spAutoFit/>
-                      </wps:bodyPr>
-                    </wps:wsp>
-                  </a:graphicData>
-                </a:graphic>
-              </wp:anchor>
-            </w:drawing>
-          </mc:Choice>
-          <mc:Fallback>
-            <w:pict>
-              <v:shapetype w14:anchorId="6E645122" id="_x0000_t202" coordsize="21600,21600" o:spt="202" path="m,l,21600r21600,l21600,xe">
-                <v:stroke joinstyle="miter"/>
-                <v:path gradientshapeok="t" o:connecttype="rect"/>
-              </v:shapetype>
-              <v:shape id="Caixa de Texto 2" o:spid="_x0000_s1026" type="#_x0000_t202" style="position:absolute;left:0;text-align:left;margin-left:0;margin-top:.5pt;width:190.35pt;height:.05pt;z-index:-251655168;visibility:visible;mso-wrap-style:square;mso-wrap-distance-left:9pt;mso-wrap-distance-top:0;mso-wrap-distance-right:9pt;mso-wrap-distance-bottom:0;mso-position-horizontal:center;mso-position-horizontal-relative:margin;mso-position-vertical:absolute;mso-position-vertical-relative:text;v-text-anchor:top" o:gfxdata="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" filled="f" stroked="f">
-                <v:textbox style="mso-fit-shape-to-text:t" inset="0,0,0,0">
-                  <w:txbxContent>
-                    <w:p>
-                      <w:pPr>
-                        <w:pStyle w:val="Legenda"/>
-                        <w:jc w:val="center"/>
-                        <w:rPr>
-                          <w:rFonts w:ascii="Arial" w:hAnsi="Arial" w:cs="Arial"/>
-                          <w:b/>
-                          <w:bCs/>
-                          <w:i w:val="0"/>
-                          <w:iCs w:val="0"/>
-                          <w:color w:val="auto"/>
-                        </w:rPr>
-                      </w:pPr>
-                      <w:r>
-                        <w:rPr>
-                          <w:rFonts w:ascii="Arial" w:hAnsi="Arial" w:cs="Arial"/>
-                          <w:i w:val="0"/>
-                          <w:iCs w:val="0"/>
-                          <w:color w:val="auto"/>
-                        </w:rPr>
-                        <w:t>Figura 4</w:t>
-                      </w:r>
-                      <w:r>
-                        <w:rPr>
-                          <w:rFonts w:ascii="Arial" w:hAnsi="Arial" w:cs="Arial"/>
-                          <w:i w:val="0"/>
-                          <w:iCs w:val="0"/>
-                          <w:color w:val="auto"/>
-                        </w:rPr>
-                        <w:t xml:space="preserve"> - Diagrama de caso</w:t>
-                      </w:r>
-                      <w:r>
-                        <w:rPr>
-                          <w:rFonts w:ascii="Arial" w:hAnsi="Arial" w:cs="Arial"/>
-                          <w:i w:val="0"/>
-                          <w:iCs w:val="0"/>
-                          <w:color w:val="auto"/>
-                        </w:rPr>
-                        <w:t>s</w:t>
-                      </w:r>
-                      <w:r>
-                        <w:rPr>
-                          <w:rFonts w:ascii="Arial" w:hAnsi="Arial" w:cs="Arial"/>
-                          <w:i w:val="0"/>
-                          <w:iCs w:val="0"/>
-                          <w:color w:val="auto"/>
-                        </w:rPr>
-                        <w:t xml:space="preserve"> de uso geral do </w:t>
-                      </w:r>
-                      <w:proofErr w:type="spellStart"/>
-                      <w:r>
-                        <w:rPr>
-                          <w:rFonts w:ascii="Arial" w:hAnsi="Arial" w:cs="Arial"/>
-                          <w:i w:val="0"/>
-                          <w:iCs w:val="0"/>
-                          <w:color w:val="auto"/>
-                        </w:rPr>
-                        <w:t>EnlightEvents</w:t>
-                      </w:r>
-                      <w:proofErr w:type="spellEnd"/>
-                    </w:p>
-                  </w:txbxContent>
-                </v:textbox>
-                <w10:wrap anchorx="margin"/>
-              </v:shape>
-            </w:pict>
-          </mc:Fallback>
-        </mc:AlternateContent>
       </w:r>
     </w:p>
     <w:p>
@@ -9361,28 +8445,14 @@
 
 <file path=word/header1.xml><?xml version="1.0" encoding="utf-8"?>
 <w:hdr xmlns:wpc="http://schemas.microsoft.com/office/word/2010/wordprocessingCanvas" xmlns:cx="http://schemas.microsoft.com/office/drawing/2014/chartex" xmlns:cx1="http://schemas.microsoft.com/office/drawing/2015/9/8/chartex" xmlns:cx2="http://schemas.microsoft.com/office/drawing/2015/10/21/chartex" xmlns:cx3="http://schemas.microsoft.com/office/drawing/2016/5/9/chartex" xmlns:cx4="http://schemas.microsoft.com/office/drawing/2016/5/10/chartex" xmlns:cx5="http://schemas.microsoft.com/office/drawing/2016/5/11/chartex" xmlns:cx6="http://schemas.microsoft.com/office/drawing/2016/5/12/chartex" xmlns:cx7="http://schemas.microsoft.com/office/drawing/2016/5/13/chartex" xmlns:cx8="http://schemas.microsoft.com/office/drawing/2016/5/14/chartex" xmlns:mc="http://schemas.openxmlformats.org/markup-compatibility/2006" xmlns:aink="http://schemas.microsoft.com/office/drawing/2016/ink" xmlns:am3d="http://schemas.microsoft.com/office/drawing/2017/model3d" xmlns:o="urn:schemas-microsoft-com:office:office" xmlns:oel="http://schemas.microsoft.com/office/2019/extlst" xmlns:r="http://schemas.openxmlformats.org/officeDocument/2006/relationships" xmlns:m="http://schemas.openxmlformats.org/officeDocument/2006/math" xmlns:v="urn:schemas-microsoft-com:vml" xmlns:wp14="http://schemas.microsoft.com/office/word/2010/wordprocessingDrawing" xmlns:wp="http://schemas.openxmlformats.org/drawingml/2006/wordprocessingDrawing" xmlns:w10="urn:schemas-microsoft-com:office:word" xmlns:w="http://schemas.openxmlformats.org/wordprocessingml/2006/main" xmlns:w14="http://schemas.microsoft.com/office/word/2010/wordml" xmlns:w15="http://schemas.microsoft.com/office/word/2012/wordml" xmlns:w16cex="http://schemas.microsoft.com/office/word/2018/wordml/cex" xmlns:w16cid="http://schemas.microsoft.com/office/word/2016/wordml/cid" xmlns:w16="http://schemas.microsoft.com/office/word/2018/wordml" xmlns:w16sdtdh="http://schemas.microsoft.com/office/word/2020/wordml/sdtdatahash" xmlns:w16se="http://schemas.microsoft.com/office/word/2015/wordml/symex" xmlns:wpg="http://schemas.microsoft.com/office/word/2010/wordprocessingGroup" xmlns:wpi="http://schemas.microsoft.com/office/word/2010/wordprocessingInk" xmlns:wne="http://schemas.microsoft.com/office/word/2006/wordml" xmlns:wps="http://schemas.microsoft.com/office/word/2010/wordprocessingShape" mc:Ignorable="w14 w15 w16se w16cid w16 w16cex w16sdtdh wp14">
-  <w:p>
-    <w:pPr>
-      <w:pStyle w:val="Cabealho"/>
-    </w:pPr>
-    <w:r>
-      <w:t>‘</w:t>
-    </w:r>
-  </w:p>
-</w:hdr>
-</file>
-
-<file path=word/header2.xml><?xml version="1.0" encoding="utf-8"?>
-<w:hdr xmlns:wpc="http://schemas.microsoft.com/office/word/2010/wordprocessingCanvas" xmlns:cx="http://schemas.microsoft.com/office/drawing/2014/chartex" xmlns:cx1="http://schemas.microsoft.com/office/drawing/2015/9/8/chartex" xmlns:cx2="http://schemas.microsoft.com/office/drawing/2015/10/21/chartex" xmlns:cx3="http://schemas.microsoft.com/office/drawing/2016/5/9/chartex" xmlns:cx4="http://schemas.microsoft.com/office/drawing/2016/5/10/chartex" xmlns:cx5="http://schemas.microsoft.com/office/drawing/2016/5/11/chartex" xmlns:cx6="http://schemas.microsoft.com/office/drawing/2016/5/12/chartex" xmlns:cx7="http://schemas.microsoft.com/office/drawing/2016/5/13/chartex" xmlns:cx8="http://schemas.microsoft.com/office/drawing/2016/5/14/chartex" xmlns:mc="http://schemas.openxmlformats.org/markup-compatibility/2006" xmlns:aink="http://schemas.microsoft.com/office/drawing/2016/ink" xmlns:am3d="http://schemas.microsoft.com/office/drawing/2017/model3d" xmlns:o="urn:schemas-microsoft-com:office:office" xmlns:oel="http://schemas.microsoft.com/office/2019/extlst" xmlns:r="http://schemas.openxmlformats.org/officeDocument/2006/relationships" xmlns:m="http://schemas.openxmlformats.org/officeDocument/2006/math" xmlns:v="urn:schemas-microsoft-com:vml" xmlns:wp14="http://schemas.microsoft.com/office/word/2010/wordprocessingDrawing" xmlns:wp="http://schemas.openxmlformats.org/drawingml/2006/wordprocessingDrawing" xmlns:w10="urn:schemas-microsoft-com:office:word" xmlns:w="http://schemas.openxmlformats.org/wordprocessingml/2006/main" xmlns:w14="http://schemas.microsoft.com/office/word/2010/wordml" xmlns:w15="http://schemas.microsoft.com/office/word/2012/wordml" xmlns:w16cex="http://schemas.microsoft.com/office/word/2018/wordml/cex" xmlns:w16cid="http://schemas.microsoft.com/office/word/2016/wordml/cid" xmlns:w16="http://schemas.microsoft.com/office/word/2018/wordml" xmlns:w16sdtdh="http://schemas.microsoft.com/office/word/2020/wordml/sdtdatahash" xmlns:w16se="http://schemas.microsoft.com/office/word/2015/wordml/symex" xmlns:wpg="http://schemas.microsoft.com/office/word/2010/wordprocessingGroup" xmlns:wpi="http://schemas.microsoft.com/office/word/2010/wordprocessingInk" xmlns:wne="http://schemas.microsoft.com/office/word/2006/wordml" xmlns:wps="http://schemas.microsoft.com/office/word/2010/wordprocessingShape" mc:Ignorable="w14 w15 w16se w16cid w16 w16cex w16sdtdh wp14">
   <w:sdt>
     <w:sdtPr>
-      <w:id w:val="-1048381966"/>
+      <w:id w:val="-1125467768"/>
       <w:docPartObj>
         <w:docPartGallery w:val="Page Numbers (Top of Page)"/>
         <w:docPartUnique/>
       </w:docPartObj>
     </w:sdtPr>
-    <w:sdtEndPr/>
     <w:sdtContent>
       <w:p>
         <w:pPr>
@@ -9399,10 +8469,7 @@
           <w:fldChar w:fldCharType="separate"/>
         </w:r>
         <w:r>
-          <w:rPr>
-            <w:noProof/>
-          </w:rPr>
-          <w:t>3</w:t>
+          <w:t>2</w:t>
         </w:r>
         <w:r>
           <w:fldChar w:fldCharType="end"/>
@@ -9410,15 +8477,10 @@
       </w:p>
     </w:sdtContent>
   </w:sdt>
-  <w:p>
-    <w:pPr>
-      <w:pStyle w:val="Cabealho"/>
-    </w:pPr>
-  </w:p>
 </w:hdr>
 </file>
 
-<file path=word/header3.xml><?xml version="1.0" encoding="utf-8"?>
+<file path=word/header2.xml><?xml version="1.0" encoding="utf-8"?>
 <w:hdr xmlns:wpc="http://schemas.microsoft.com/office/word/2010/wordprocessingCanvas" xmlns:cx="http://schemas.microsoft.com/office/drawing/2014/chartex" xmlns:cx1="http://schemas.microsoft.com/office/drawing/2015/9/8/chartex" xmlns:cx2="http://schemas.microsoft.com/office/drawing/2015/10/21/chartex" xmlns:cx3="http://schemas.microsoft.com/office/drawing/2016/5/9/chartex" xmlns:cx4="http://schemas.microsoft.com/office/drawing/2016/5/10/chartex" xmlns:cx5="http://schemas.microsoft.com/office/drawing/2016/5/11/chartex" xmlns:cx6="http://schemas.microsoft.com/office/drawing/2016/5/12/chartex" xmlns:cx7="http://schemas.microsoft.com/office/drawing/2016/5/13/chartex" xmlns:cx8="http://schemas.microsoft.com/office/drawing/2016/5/14/chartex" xmlns:mc="http://schemas.openxmlformats.org/markup-compatibility/2006" xmlns:aink="http://schemas.microsoft.com/office/drawing/2016/ink" xmlns:am3d="http://schemas.microsoft.com/office/drawing/2017/model3d" xmlns:o="urn:schemas-microsoft-com:office:office" xmlns:oel="http://schemas.microsoft.com/office/2019/extlst" xmlns:r="http://schemas.openxmlformats.org/officeDocument/2006/relationships" xmlns:m="http://schemas.openxmlformats.org/officeDocument/2006/math" xmlns:v="urn:schemas-microsoft-com:vml" xmlns:wp14="http://schemas.microsoft.com/office/word/2010/wordprocessingDrawing" xmlns:wp="http://schemas.openxmlformats.org/drawingml/2006/wordprocessingDrawing" xmlns:w10="urn:schemas-microsoft-com:office:word" xmlns:w="http://schemas.openxmlformats.org/wordprocessingml/2006/main" xmlns:w14="http://schemas.microsoft.com/office/word/2010/wordml" xmlns:w15="http://schemas.microsoft.com/office/word/2012/wordml" xmlns:w16cex="http://schemas.microsoft.com/office/word/2018/wordml/cex" xmlns:w16cid="http://schemas.microsoft.com/office/word/2016/wordml/cid" xmlns:w16="http://schemas.microsoft.com/office/word/2018/wordml" xmlns:w16sdtdh="http://schemas.microsoft.com/office/word/2020/wordml/sdtdatahash" xmlns:w16se="http://schemas.microsoft.com/office/word/2015/wordml/symex" xmlns:wpg="http://schemas.microsoft.com/office/word/2010/wordprocessingGroup" xmlns:wpi="http://schemas.microsoft.com/office/word/2010/wordprocessingInk" xmlns:wne="http://schemas.microsoft.com/office/word/2006/wordml" xmlns:wps="http://schemas.microsoft.com/office/word/2010/wordprocessingShape" mc:Ignorable="w14 w15 w16se w16cid w16 w16cex w16sdtdh wp14">
   <w:sdt>
     <w:sdtPr>
@@ -9428,7 +8490,6 @@
         <w:docPartUnique/>
       </w:docPartObj>
     </w:sdtPr>
-    <w:sdtEndPr/>
     <w:sdtContent>
       <w:p>
         <w:pPr>
@@ -9456,11 +8517,6 @@
       </w:p>
     </w:sdtContent>
   </w:sdt>
-  <w:p>
-    <w:pPr>
-      <w:pStyle w:val="Cabealho"/>
-    </w:pPr>
-  </w:p>
 </w:hdr>
 </file>
 
@@ -10736,6 +9792,7 @@
   <w:style w:type="character" w:default="1" w:styleId="Fontepargpadro">
     <w:name w:val="Default Paragraph Font"/>
     <w:uiPriority w:val="1"/>
+    <w:semiHidden/>
     <w:unhideWhenUsed/>
   </w:style>
   <w:style w:type="table" w:default="1" w:styleId="Tabelanormal">
@@ -11164,10 +10221,25 @@
 </file>
 
 <file path=customXml/item1.xml><?xml version="1.0" encoding="utf-8"?>
+<p:properties xmlns:p="http://schemas.microsoft.com/office/2006/metadata/properties" xmlns:xsi="http://www.w3.org/2001/XMLSchema-instance" xmlns:pc="http://schemas.microsoft.com/office/infopath/2007/PartnerControls">
+  <documentManagement/>
+</p:properties>
+</file>
+
+<file path=customXml/item2.xml><?xml version="1.0" encoding="utf-8"?>
 <b:Sources xmlns:b="http://schemas.openxmlformats.org/officeDocument/2006/bibliography" xmlns="http://schemas.openxmlformats.org/officeDocument/2006/bibliography" SelectedStyle="\APASixthEditionOfficeOnline.xsl" StyleName="APA" Version="6"/>
 </file>
 
-<file path=customXml/item2.xml><?xml version="1.0" encoding="utf-8"?>
+<file path=customXml/item3.xml><?xml version="1.0" encoding="utf-8"?>
+<?mso-contentType ?>
+<FormTemplates xmlns="http://schemas.microsoft.com/sharepoint/v3/contenttype/forms">
+  <Display>DocumentLibraryForm</Display>
+  <Edit>DocumentLibraryForm</Edit>
+  <New>DocumentLibraryForm</New>
+</FormTemplates>
+</file>
+
+<file path=customXml/item4.xml><?xml version="1.0" encoding="utf-8"?>
 <ct:contentTypeSchema xmlns:ct="http://schemas.microsoft.com/office/2006/metadata/contentType" xmlns:ma="http://schemas.microsoft.com/office/2006/metadata/properties/metaAttributes" ct:_="" ma:_="" ma:contentTypeName="Document" ma:contentTypeID="0x010100E0780887A00068418A6A4641441A27D8" ma:contentTypeVersion="0" ma:contentTypeDescription="Create a new document." ma:contentTypeScope="" ma:versionID="0c8c54d3d64e81ab7208dedf35623ed1">
   <xsd:schema xmlns:xsd="http://www.w3.org/2001/XMLSchema" xmlns:xs="http://www.w3.org/2001/XMLSchema" xmlns:p="http://schemas.microsoft.com/office/2006/metadata/properties" targetNamespace="http://schemas.microsoft.com/office/2006/metadata/properties" ma:root="true" ma:fieldsID="8dbb127f494c13cd4dea58a8d58d8fe1">
     <xsd:element name="properties">
@@ -11281,22 +10353,22 @@
 </ct:contentTypeSchema>
 </file>
 
-<file path=customXml/item3.xml><?xml version="1.0" encoding="utf-8"?>
-<?mso-contentType ?>
-<FormTemplates xmlns="http://schemas.microsoft.com/sharepoint/v3/contenttype/forms">
-  <Display>DocumentLibraryForm</Display>
-  <Edit>DocumentLibraryForm</Edit>
-  <New>DocumentLibraryForm</New>
-</FormTemplates>
+<file path=customXml/itemProps1.xml><?xml version="1.0" encoding="utf-8"?>
+<ds:datastoreItem xmlns:ds="http://schemas.openxmlformats.org/officeDocument/2006/customXml" ds:itemID="{40314109-AD41-4DF4-8850-0A3AE049A1DF}">
+  <ds:schemaRefs>
+    <ds:schemaRef ds:uri="http://purl.org/dc/elements/1.1/"/>
+    <ds:schemaRef ds:uri="http://schemas.openxmlformats.org/package/2006/metadata/core-properties"/>
+    <ds:schemaRef ds:uri="http://purl.org/dc/terms/"/>
+    <ds:schemaRef ds:uri="http://www.w3.org/XML/1998/namespace"/>
+    <ds:schemaRef ds:uri="http://schemas.microsoft.com/office/infopath/2007/PartnerControls"/>
+    <ds:schemaRef ds:uri="http://schemas.microsoft.com/office/2006/documentManagement/types"/>
+    <ds:schemaRef ds:uri="http://schemas.microsoft.com/office/2006/metadata/properties"/>
+    <ds:schemaRef ds:uri="http://purl.org/dc/dcmitype/"/>
+  </ds:schemaRefs>
+</ds:datastoreItem>
 </file>
 
-<file path=customXml/item4.xml><?xml version="1.0" encoding="utf-8"?>
-<p:properties xmlns:p="http://schemas.microsoft.com/office/2006/metadata/properties" xmlns:xsi="http://www.w3.org/2001/XMLSchema-instance" xmlns:pc="http://schemas.microsoft.com/office/infopath/2007/PartnerControls">
-  <documentManagement/>
-</p:properties>
-</file>
-
-<file path=customXml/itemProps1.xml><?xml version="1.0" encoding="utf-8"?>
+<file path=customXml/itemProps2.xml><?xml version="1.0" encoding="utf-8"?>
 <ds:datastoreItem xmlns:ds="http://schemas.openxmlformats.org/officeDocument/2006/customXml" ds:itemID="{18F4183F-270A-4949-A991-1439C03E43CA}">
   <ds:schemaRefs>
     <ds:schemaRef ds:uri="http://schemas.openxmlformats.org/officeDocument/2006/bibliography"/>
@@ -11304,7 +10376,15 @@
 </ds:datastoreItem>
 </file>
 
-<file path=customXml/itemProps2.xml><?xml version="1.0" encoding="utf-8"?>
+<file path=customXml/itemProps3.xml><?xml version="1.0" encoding="utf-8"?>
+<ds:datastoreItem xmlns:ds="http://schemas.openxmlformats.org/officeDocument/2006/customXml" ds:itemID="{E9EF1492-33D5-462D-9EF2-3972AA2C8BB4}">
+  <ds:schemaRefs>
+    <ds:schemaRef ds:uri="http://schemas.microsoft.com/sharepoint/v3/contenttype/forms"/>
+  </ds:schemaRefs>
+</ds:datastoreItem>
+</file>
+
+<file path=customXml/itemProps4.xml><?xml version="1.0" encoding="utf-8"?>
 <ds:datastoreItem xmlns:ds="http://schemas.openxmlformats.org/officeDocument/2006/customXml" ds:itemID="{9ADFA6AA-F35E-4A6F-B014-87411EEFC4AD}">
   <ds:schemaRefs>
     <ds:schemaRef ds:uri="http://schemas.microsoft.com/office/2006/metadata/contentType"/>
@@ -11318,27 +10398,4 @@
     <ds:schemaRef ds:uri="http://schemas.microsoft.com/office/infopath/2007/PartnerControls"/>
   </ds:schemaRefs>
 </ds:datastoreItem>
-</file>
-
-<file path=customXml/itemProps3.xml><?xml version="1.0" encoding="utf-8"?>
-<ds:datastoreItem xmlns:ds="http://schemas.openxmlformats.org/officeDocument/2006/customXml" ds:itemID="{E9EF1492-33D5-462D-9EF2-3972AA2C8BB4}">
-  <ds:schemaRefs>
-    <ds:schemaRef ds:uri="http://schemas.microsoft.com/sharepoint/v3/contenttype/forms"/>
-  </ds:schemaRefs>
-</ds:datastoreItem>
-</file>
-
-<file path=customXml/itemProps4.xml><?xml version="1.0" encoding="utf-8"?>
-<ds:datastoreItem xmlns:ds="http://schemas.openxmlformats.org/officeDocument/2006/customXml" ds:itemID="{40314109-AD41-4DF4-8850-0A3AE049A1DF}">
-  <ds:schemaRefs>
-    <ds:schemaRef ds:uri="http://purl.org/dc/elements/1.1/"/>
-    <ds:schemaRef ds:uri="http://schemas.openxmlformats.org/package/2006/metadata/core-properties"/>
-    <ds:schemaRef ds:uri="http://purl.org/dc/terms/"/>
-    <ds:schemaRef ds:uri="http://www.w3.org/XML/1998/namespace"/>
-    <ds:schemaRef ds:uri="http://schemas.microsoft.com/office/infopath/2007/PartnerControls"/>
-    <ds:schemaRef ds:uri="http://schemas.microsoft.com/office/2006/documentManagement/types"/>
-    <ds:schemaRef ds:uri="http://schemas.microsoft.com/office/2006/metadata/properties"/>
-    <ds:schemaRef ds:uri="http://purl.org/dc/dcmitype/"/>
-  </ds:schemaRefs>
-</ds:datastoreItem>
 </file>
</xml_diff>